<commit_message>
Commit final con el ejercicio 2 acabado
</commit_message>
<xml_diff>
--- a/Ejercicio2/Ejercicio02_Cuestiones_Practicas_ver01.docx
+++ b/Ejercicio2/Ejercicio02_Cuestiones_Practicas_ver01.docx
@@ -1,6 +1,6 @@
 
 <file path=word/document.xml><?xml version="1.0" encoding="utf-8"?>
-<w:document xmlns:wpc="http://schemas.microsoft.com/office/word/2010/wordprocessingCanvas" xmlns:cx="http://schemas.microsoft.com/office/drawing/2014/chartex" xmlns:cx1="http://schemas.microsoft.com/office/drawing/2015/9/8/chartex" xmlns:cx2="http://schemas.microsoft.com/office/drawing/2015/10/21/chartex" xmlns:cx3="http://schemas.microsoft.com/office/drawing/2016/5/9/chartex" xmlns:cx4="http://schemas.microsoft.com/office/drawing/2016/5/10/chartex" xmlns:cx5="http://schemas.microsoft.com/office/drawing/2016/5/11/chartex" xmlns:cx6="http://schemas.microsoft.com/office/drawing/2016/5/12/chartex" xmlns:cx7="http://schemas.microsoft.com/office/drawing/2016/5/13/chartex" xmlns:cx8="http://schemas.microsoft.com/office/drawing/2016/5/14/chartex" xmlns:mc="http://schemas.openxmlformats.org/markup-compatibility/2006" xmlns:aink="http://schemas.microsoft.com/office/drawing/2016/ink" xmlns:am3d="http://schemas.microsoft.com/office/drawing/2017/model3d" xmlns:o="urn:schemas-microsoft-com:office:office" xmlns:r="http://schemas.openxmlformats.org/officeDocument/2006/relationships" xmlns:m="http://schemas.openxmlformats.org/officeDocument/2006/math" xmlns:v="urn:schemas-microsoft-com:vml" xmlns:wp14="http://schemas.microsoft.com/office/word/2010/wordprocessingDrawing" xmlns:wp="http://schemas.openxmlformats.org/drawingml/2006/wordprocessingDrawing" xmlns:w10="urn:schemas-microsoft-com:office:word" xmlns:w="http://schemas.openxmlformats.org/wordprocessingml/2006/main" xmlns:w14="http://schemas.microsoft.com/office/word/2010/wordml" xmlns:w15="http://schemas.microsoft.com/office/word/2012/wordml" xmlns:w16cid="http://schemas.microsoft.com/office/word/2016/wordml/cid" xmlns:w16se="http://schemas.microsoft.com/office/word/2015/wordml/symex" xmlns:wpg="http://schemas.microsoft.com/office/word/2010/wordprocessingGroup" xmlns:wpi="http://schemas.microsoft.com/office/word/2010/wordprocessingInk" xmlns:wne="http://schemas.microsoft.com/office/word/2006/wordml" xmlns:wps="http://schemas.microsoft.com/office/word/2010/wordprocessingShape" mc:Ignorable="w14 w15 w16se w16cid wp14">
+<w:document xmlns:wpc="http://schemas.microsoft.com/office/word/2010/wordprocessingCanvas" xmlns:cx="http://schemas.microsoft.com/office/drawing/2014/chartex" xmlns:cx1="http://schemas.microsoft.com/office/drawing/2015/9/8/chartex" xmlns:cx2="http://schemas.microsoft.com/office/drawing/2015/10/21/chartex" xmlns:cx3="http://schemas.microsoft.com/office/drawing/2016/5/9/chartex" xmlns:cx4="http://schemas.microsoft.com/office/drawing/2016/5/10/chartex" xmlns:cx5="http://schemas.microsoft.com/office/drawing/2016/5/11/chartex" xmlns:cx6="http://schemas.microsoft.com/office/drawing/2016/5/12/chartex" xmlns:cx7="http://schemas.microsoft.com/office/drawing/2016/5/13/chartex" xmlns:cx8="http://schemas.microsoft.com/office/drawing/2016/5/14/chartex" xmlns:mc="http://schemas.openxmlformats.org/markup-compatibility/2006" xmlns:aink="http://schemas.microsoft.com/office/drawing/2016/ink" xmlns:am3d="http://schemas.microsoft.com/office/drawing/2017/model3d" xmlns:o="urn:schemas-microsoft-com:office:office" xmlns:r="http://schemas.openxmlformats.org/officeDocument/2006/relationships" xmlns:m="http://schemas.openxmlformats.org/officeDocument/2006/math" xmlns:v="urn:schemas-microsoft-com:vml" xmlns:wp14="http://schemas.microsoft.com/office/word/2010/wordprocessingDrawing" xmlns:wp="http://schemas.openxmlformats.org/drawingml/2006/wordprocessingDrawing" xmlns:w10="urn:schemas-microsoft-com:office:word" xmlns:w="http://schemas.openxmlformats.org/wordprocessingml/2006/main" xmlns:w14="http://schemas.microsoft.com/office/word/2010/wordml" xmlns:w15="http://schemas.microsoft.com/office/word/2012/wordml" xmlns:w16cex="http://schemas.microsoft.com/office/word/2018/wordml/cex" xmlns:w16cid="http://schemas.microsoft.com/office/word/2016/wordml/cid" xmlns:w16="http://schemas.microsoft.com/office/word/2018/wordml" xmlns:w16sdtdh="http://schemas.microsoft.com/office/word/2020/wordml/sdtdatahash" xmlns:w16se="http://schemas.microsoft.com/office/word/2015/wordml/symex" xmlns:wpg="http://schemas.microsoft.com/office/word/2010/wordprocessingGroup" xmlns:wpi="http://schemas.microsoft.com/office/word/2010/wordprocessingInk" xmlns:wne="http://schemas.microsoft.com/office/word/2006/wordml" xmlns:wps="http://schemas.microsoft.com/office/word/2010/wordprocessingShape" mc:Ignorable="w14 w15 w16se w16cid w16 w16cex w16sdtdh wp14">
   <w:body>
     <w:p>
       <w:pPr>
@@ -66,7 +66,14 @@
           <w:b/>
           <w:bCs/>
         </w:rPr>
-        <w:t xml:space="preserve">Apellidos y Nombre: </w:t>
+        <w:t>Rocabado Rocha, Jose Luis</w:t>
+      </w:r>
+      <w:r>
+        <w:rPr>
+          <w:b/>
+          <w:bCs/>
+        </w:rPr>
+        <w:t xml:space="preserve">: </w:t>
       </w:r>
     </w:p>
     <w:p>
@@ -96,8 +103,6 @@
         </w:rPr>
         <w:t xml:space="preserve"> Formatear al gusto.</w:t>
       </w:r>
-      <w:bookmarkStart w:id="0" w:name="_GoBack"/>
-      <w:bookmarkEnd w:id="0"/>
     </w:p>
     <w:p>
       <w:pPr>
@@ -106,7 +111,6 @@
     </w:p>
     <w:p>
       <w:pPr>
-        <w:jc w:val="both"/>
         <w:rPr>
           <w:b/>
           <w:bCs/>
@@ -153,11 +157,12 @@
     <w:p>
       <w:pPr>
         <w:ind w:left="708"/>
-        <w:jc w:val="both"/>
         <w:rPr>
           <w:b/>
           <w:bCs/>
           <w:color w:val="4472C4" w:themeColor="accent1"/>
+          <w:sz w:val="28"/>
+          <w:szCs w:val="28"/>
         </w:rPr>
       </w:pPr>
       <w:r>
@@ -165,19 +170,11 @@
           <w:b/>
           <w:bCs/>
           <w:color w:val="4472C4" w:themeColor="accent1"/>
-        </w:rPr>
-        <w:t xml:space="preserve">Ejercicio 0: Proyecto software </w:t>
-      </w:r>
-      <w:proofErr w:type="spellStart"/>
-      <w:r>
-        <w:rPr>
-          <w:b/>
-          <w:bCs/>
-          <w:color w:val="4472C4" w:themeColor="accent1"/>
-        </w:rPr>
-        <w:t>test_mtl</w:t>
-      </w:r>
-      <w:proofErr w:type="spellEnd"/>
+          <w:sz w:val="28"/>
+          <w:szCs w:val="28"/>
+        </w:rPr>
+        <w:t>Ejercicio 0: Proyecto software test_mtl</w:t>
+      </w:r>
     </w:p>
     <w:p>
       <w:pPr>
@@ -186,18 +183,132 @@
           <w:ilvl w:val="0"/>
           <w:numId w:val="1"/>
         </w:numPr>
-        <w:jc w:val="both"/>
-      </w:pPr>
-      <w:r>
-        <w:t xml:space="preserve">¿Cómo se puede modificar la velocidad de movimiento del gusanito por el </w:t>
-      </w:r>
-      <w:proofErr w:type="spellStart"/>
-      <w:r>
-        <w:t>display</w:t>
-      </w:r>
-      <w:proofErr w:type="spellEnd"/>
-      <w:r>
-        <w:t xml:space="preserve"> 7-segmentos? ¿Se podría establecer una velocidad exacta de cambio cada 50 ms? ¿Por qué? </w:t>
+        <w:rPr>
+          <w:color w:val="4472C4" w:themeColor="accent1"/>
+          <w:sz w:val="28"/>
+          <w:szCs w:val="28"/>
+        </w:rPr>
+      </w:pPr>
+      <w:r>
+        <w:rPr>
+          <w:color w:val="4472C4" w:themeColor="accent1"/>
+          <w:sz w:val="28"/>
+          <w:szCs w:val="28"/>
+        </w:rPr>
+        <w:t xml:space="preserve">¿Cómo se puede modificar la velocidad de movimiento del gusanito por el display 7-segmentos? ¿Se podría establecer una velocidad exacta de cambio cada 50 ms? ¿Por qué? </w:t>
+      </w:r>
+    </w:p>
+    <w:p>
+      <w:pPr>
+        <w:pStyle w:val="Prrafodelista"/>
+        <w:ind w:left="1068"/>
+        <w:rPr>
+          <w:sz w:val="28"/>
+          <w:szCs w:val="28"/>
+        </w:rPr>
+      </w:pPr>
+      <w:r>
+        <w:rPr>
+          <w:sz w:val="28"/>
+          <w:szCs w:val="28"/>
+        </w:rPr>
+        <w:t>Se puede modificar la velocidad de movimiento del gusanito c</w:t>
+      </w:r>
+      <w:r>
+        <w:rPr>
+          <w:sz w:val="28"/>
+          <w:szCs w:val="28"/>
+        </w:rPr>
+        <w:t xml:space="preserve">ambiando </w:t>
+      </w:r>
+      <w:r>
+        <w:rPr>
+          <w:sz w:val="28"/>
+          <w:szCs w:val="28"/>
+        </w:rPr>
+        <w:t xml:space="preserve">la variable </w:t>
+      </w:r>
+      <w:r>
+        <w:rPr>
+          <w:i/>
+          <w:iCs/>
+          <w:sz w:val="28"/>
+          <w:szCs w:val="28"/>
+        </w:rPr>
+        <w:t>“delay_count”</w:t>
+      </w:r>
+      <w:r>
+        <w:rPr>
+          <w:sz w:val="28"/>
+          <w:szCs w:val="28"/>
+        </w:rPr>
+        <w:t xml:space="preserve"> </w:t>
+      </w:r>
+      <w:r>
+        <w:rPr>
+          <w:sz w:val="28"/>
+          <w:szCs w:val="28"/>
+        </w:rPr>
+        <w:t>el código del documento “test_m</w:t>
+      </w:r>
+      <w:r>
+        <w:rPr>
+          <w:sz w:val="28"/>
+          <w:szCs w:val="28"/>
+        </w:rPr>
+        <w:t>t</w:t>
+      </w:r>
+      <w:r>
+        <w:rPr>
+          <w:sz w:val="28"/>
+          <w:szCs w:val="28"/>
+        </w:rPr>
+        <w:t>l.c”</w:t>
+      </w:r>
+      <w:r>
+        <w:rPr>
+          <w:sz w:val="28"/>
+          <w:szCs w:val="28"/>
+        </w:rPr>
+        <w:t xml:space="preserve"> que actúa como contador añadiendo un retardo hasta que la cuenta termine. </w:t>
+      </w:r>
+    </w:p>
+    <w:p>
+      <w:pPr>
+        <w:pStyle w:val="Prrafodelista"/>
+        <w:ind w:left="1068"/>
+        <w:rPr>
+          <w:sz w:val="28"/>
+          <w:szCs w:val="28"/>
+        </w:rPr>
+      </w:pPr>
+      <w:r>
+        <w:rPr>
+          <w:sz w:val="28"/>
+          <w:szCs w:val="28"/>
+        </w:rPr>
+        <w:t xml:space="preserve">El problema es que el tiempo de retraso depende de la frecuencia de ejecución de instrucciones en ensamblador por lo que es difícil establecer una velocidad exacta de 50ms. La forma de obtener un retraso exacto sería utilizando un contador hardware que trabaje a la frecuencia de reloj del sistema de 50MHz cuyo módulo de cuenta sea </w:t>
+      </w:r>
+      <w:r>
+        <w:rPr>
+          <w:sz w:val="28"/>
+          <w:szCs w:val="28"/>
+        </w:rPr>
+        <w:t xml:space="preserve">de </w:t>
+      </w:r>
+      <w:r>
+        <w:rPr>
+          <w:sz w:val="28"/>
+          <w:szCs w:val="28"/>
+        </w:rPr>
+        <w:t>2500000</w:t>
+      </w:r>
+      <w:r>
+        <w:rPr>
+          <w:sz w:val="28"/>
+          <w:szCs w:val="28"/>
+        </w:rPr>
+        <w:t>.</w:t>
       </w:r>
     </w:p>
     <w:p>
@@ -207,54 +318,74 @@
           <w:ilvl w:val="0"/>
           <w:numId w:val="1"/>
         </w:numPr>
-        <w:jc w:val="both"/>
-      </w:pPr>
-      <w:r>
+        <w:rPr>
+          <w:color w:val="4472C4" w:themeColor="accent1"/>
+          <w:sz w:val="28"/>
+          <w:szCs w:val="28"/>
+        </w:rPr>
+      </w:pPr>
+      <w:r>
+        <w:rPr>
+          <w:color w:val="4472C4" w:themeColor="accent1"/>
+          <w:sz w:val="28"/>
+          <w:szCs w:val="28"/>
+        </w:rPr>
         <w:t xml:space="preserve">¿Qué función tiene la línea de código: </w:t>
       </w:r>
-      <w:proofErr w:type="spellStart"/>
       <w:r>
         <w:rPr>
           <w:rFonts w:ascii="Courier New" w:hAnsi="Courier New" w:cs="Courier New"/>
-          <w:b/>
-          <w:bCs/>
-        </w:rPr>
-        <w:t>while</w:t>
-      </w:r>
-      <w:proofErr w:type="spellEnd"/>
-      <w:r>
-        <w:rPr>
-          <w:rFonts w:ascii="Courier New" w:hAnsi="Courier New" w:cs="Courier New"/>
-          <w:b/>
-          <w:bCs/>
-        </w:rPr>
-        <w:t xml:space="preserve"> (*</w:t>
-      </w:r>
-      <w:proofErr w:type="spellStart"/>
-      <w:r>
-        <w:rPr>
-          <w:rFonts w:ascii="Courier New" w:hAnsi="Courier New" w:cs="Courier New"/>
-          <w:b/>
-          <w:bCs/>
-        </w:rPr>
-        <w:t>KEY_ptr</w:t>
-      </w:r>
-      <w:proofErr w:type="spellEnd"/>
-      <w:proofErr w:type="gramStart"/>
-      <w:r>
-        <w:rPr>
-          <w:rFonts w:ascii="Courier New" w:hAnsi="Courier New" w:cs="Courier New"/>
-          <w:b/>
-          <w:bCs/>
-        </w:rPr>
-        <w:t>);</w:t>
-      </w:r>
-      <w:r>
-        <w:t>?</w:t>
-      </w:r>
-      <w:proofErr w:type="gramEnd"/>
-      <w:r>
-        <w:t xml:space="preserve"> ¿Qué ocurre si la eliminamos? </w:t>
+          <w:color w:val="4472C4" w:themeColor="accent1"/>
+          <w:sz w:val="28"/>
+          <w:szCs w:val="28"/>
+        </w:rPr>
+        <w:t>while (*KEY_ptr);</w:t>
+      </w:r>
+      <w:r>
+        <w:rPr>
+          <w:color w:val="4472C4" w:themeColor="accent1"/>
+          <w:sz w:val="28"/>
+          <w:szCs w:val="28"/>
+        </w:rPr>
+        <w:t>? ¿Qué ocurre si la eliminamos?</w:t>
+      </w:r>
+    </w:p>
+    <w:p>
+      <w:pPr>
+        <w:pStyle w:val="Prrafodelista"/>
+        <w:ind w:left="1068"/>
+        <w:rPr>
+          <w:sz w:val="28"/>
+          <w:szCs w:val="28"/>
+        </w:rPr>
+      </w:pPr>
+      <w:r>
+        <w:rPr>
+          <w:sz w:val="28"/>
+          <w:szCs w:val="28"/>
+        </w:rPr>
+        <w:t>Su función es detener la ejecución hasta que se suelte el pulsador</w:t>
+      </w:r>
+      <w:r>
+        <w:rPr>
+          <w:sz w:val="28"/>
+          <w:szCs w:val="28"/>
+        </w:rPr>
+        <w:t>. Si</w:t>
+      </w:r>
+      <w:r>
+        <w:rPr>
+          <w:sz w:val="28"/>
+          <w:szCs w:val="28"/>
+        </w:rPr>
+        <w:t xml:space="preserve"> </w:t>
+      </w:r>
+      <w:r>
+        <w:rPr>
+          <w:sz w:val="28"/>
+          <w:szCs w:val="28"/>
+        </w:rPr>
+        <w:t>no estuviera dentro del código los patrones de los siete segmentos cambiarían constantemente.</w:t>
       </w:r>
     </w:p>
     <w:p>
@@ -264,92 +395,149 @@
           <w:ilvl w:val="0"/>
           <w:numId w:val="1"/>
         </w:numPr>
-        <w:jc w:val="both"/>
-      </w:pPr>
-      <w:r>
+        <w:rPr>
+          <w:color w:val="4472C4" w:themeColor="accent1"/>
+          <w:sz w:val="28"/>
+          <w:szCs w:val="28"/>
+        </w:rPr>
+      </w:pPr>
+      <w:r>
+        <w:rPr>
+          <w:color w:val="4472C4" w:themeColor="accent1"/>
+          <w:sz w:val="28"/>
+          <w:szCs w:val="28"/>
+        </w:rPr>
         <w:t xml:space="preserve">En la subrutina de dibujar un cuadrado en la pantalla </w:t>
       </w:r>
-      <w:proofErr w:type="spellStart"/>
       <w:r>
         <w:rPr>
           <w:rFonts w:ascii="Courier New" w:hAnsi="Courier New" w:cs="Courier New"/>
+          <w:color w:val="4472C4" w:themeColor="accent1"/>
+          <w:sz w:val="28"/>
+          <w:szCs w:val="28"/>
+        </w:rPr>
+        <w:t>MTL_box</w:t>
+      </w:r>
+      <w:r>
+        <w:rPr>
+          <w:color w:val="4472C4" w:themeColor="accent1"/>
+          <w:sz w:val="28"/>
+          <w:szCs w:val="28"/>
+        </w:rPr>
+        <w:t xml:space="preserve">, aparece la siguiente línea de código: </w:t>
+      </w:r>
+      <w:r>
+        <w:rPr>
+          <w:rFonts w:ascii="Courier New" w:hAnsi="Courier New" w:cs="Courier New"/>
+          <w:color w:val="4472C4" w:themeColor="accent1"/>
+          <w:sz w:val="28"/>
+          <w:szCs w:val="28"/>
+        </w:rPr>
+        <w:t>offset = (row &lt;&lt; 9) + col;</w:t>
+      </w:r>
+      <w:r>
+        <w:rPr>
+          <w:color w:val="4472C4" w:themeColor="accent1"/>
+          <w:sz w:val="28"/>
+          <w:szCs w:val="28"/>
+        </w:rPr>
+        <w:t xml:space="preserve"> ¿Que función realiza esta línea de código? ¿A que se debe ese 9? ¿Se puede modificar el 9 por otro valor? ¿Cuál sería el efecto?</w:t>
+      </w:r>
+    </w:p>
+    <w:p>
+      <w:pPr>
+        <w:pStyle w:val="Prrafodelista"/>
+        <w:ind w:left="1068"/>
+        <w:rPr>
+          <w:sz w:val="28"/>
+          <w:szCs w:val="28"/>
+        </w:rPr>
+      </w:pPr>
+      <w:r>
+        <w:rPr>
+          <w:sz w:val="28"/>
+          <w:szCs w:val="28"/>
+        </w:rPr>
+        <w:t xml:space="preserve">Esta línea de código nos permite posicionar </w:t>
+      </w:r>
+      <w:r>
+        <w:rPr>
+          <w:sz w:val="28"/>
+          <w:szCs w:val="28"/>
+        </w:rPr>
+        <w:t xml:space="preserve">el direccionamiento de la SRAM en punto inicial del cuadrado que marca las variables de entrada de la función. </w:t>
+      </w:r>
+    </w:p>
+    <w:p>
+      <w:pPr>
+        <w:pStyle w:val="Prrafodelista"/>
+        <w:ind w:left="1068"/>
+        <w:rPr>
+          <w:sz w:val="28"/>
+          <w:szCs w:val="28"/>
+        </w:rPr>
+      </w:pPr>
+      <w:r>
+        <w:rPr>
+          <w:sz w:val="28"/>
+          <w:szCs w:val="28"/>
+        </w:rPr>
+        <w:t>Dado que el direccionamiento es</w:t>
+      </w:r>
+      <w:r>
+        <w:rPr>
+          <w:sz w:val="28"/>
+          <w:szCs w:val="28"/>
+        </w:rPr>
+        <w:t xml:space="preserve">ta codificado en versión X e Y, para una fila de 400 pixeles se necesitan 9 bits, por lo que al desplazar ese número de bits estamos posicionando la dirección en la fila deseada. </w:t>
+      </w:r>
+    </w:p>
+    <w:p>
+      <w:pPr>
+        <w:pStyle w:val="Prrafodelista"/>
+        <w:ind w:left="1068"/>
+        <w:rPr>
+          <w:sz w:val="28"/>
+          <w:szCs w:val="28"/>
+        </w:rPr>
+      </w:pPr>
+      <w:r>
+        <w:rPr>
+          <w:sz w:val="28"/>
+          <w:szCs w:val="28"/>
+        </w:rPr>
+        <w:lastRenderedPageBreak/>
+        <w:t>Si se modifica el valor, las filas no se cambiarán de forma adecuada y es posible que, según el valor, aparezcan trozos que deberían ir en otra fila en la misma o en filas posteriores.</w:t>
+      </w:r>
+    </w:p>
+    <w:p>
+      <w:pPr>
+        <w:rPr>
+          <w:sz w:val="28"/>
+          <w:szCs w:val="28"/>
+        </w:rPr>
+      </w:pPr>
+    </w:p>
+    <w:p>
+      <w:pPr>
+        <w:ind w:left="708"/>
+        <w:rPr>
           <w:b/>
           <w:bCs/>
-        </w:rPr>
-        <w:t>MTL_box</w:t>
-      </w:r>
-      <w:proofErr w:type="spellEnd"/>
-      <w:r>
-        <w:t xml:space="preserve">, aparece la siguiente línea de código: </w:t>
-      </w:r>
-      <w:r>
-        <w:rPr>
-          <w:rFonts w:ascii="Courier New" w:hAnsi="Courier New" w:cs="Courier New"/>
+          <w:color w:val="4472C4" w:themeColor="accent1"/>
+          <w:sz w:val="28"/>
+          <w:szCs w:val="28"/>
+        </w:rPr>
+      </w:pPr>
+      <w:r>
+        <w:rPr>
           <w:b/>
           <w:bCs/>
-        </w:rPr>
-        <w:t>offset = (</w:t>
-      </w:r>
-      <w:proofErr w:type="spellStart"/>
-      <w:r>
-        <w:rPr>
-          <w:rFonts w:ascii="Courier New" w:hAnsi="Courier New" w:cs="Courier New"/>
-          <w:b/>
-          <w:bCs/>
-        </w:rPr>
-        <w:t>row</w:t>
-      </w:r>
-      <w:proofErr w:type="spellEnd"/>
-      <w:r>
-        <w:rPr>
-          <w:rFonts w:ascii="Courier New" w:hAnsi="Courier New" w:cs="Courier New"/>
-          <w:b/>
-          <w:bCs/>
-        </w:rPr>
-        <w:t xml:space="preserve"> &lt;&lt; 9) + col;</w:t>
-      </w:r>
-      <w:r>
-        <w:t xml:space="preserve"> ¿Que función realiza esta línea de código? ¿A que se debe ese 9? ¿Se puede modificar el 9 por otro valor? ¿Cuál sería el efecto?</w:t>
-      </w:r>
-    </w:p>
-    <w:p>
-      <w:pPr>
-        <w:jc w:val="both"/>
-      </w:pPr>
-    </w:p>
-    <w:p>
-      <w:pPr>
-        <w:ind w:left="708"/>
-        <w:jc w:val="both"/>
-        <w:rPr>
-          <w:b/>
-          <w:bCs/>
-          <w:color w:val="4472C4" w:themeColor="accent1"/>
-        </w:rPr>
-      </w:pPr>
-      <w:r>
-        <w:rPr>
-          <w:b/>
-          <w:bCs/>
-          <w:color w:val="4472C4" w:themeColor="accent1"/>
-        </w:rPr>
-        <w:t xml:space="preserve">Ejercicio </w:t>
-      </w:r>
-      <w:r>
-        <w:rPr>
-          <w:b/>
-          <w:bCs/>
-          <w:color w:val="4472C4" w:themeColor="accent1"/>
-        </w:rPr>
-        <w:t>1</w:t>
-      </w:r>
-      <w:r>
-        <w:rPr>
-          <w:b/>
-          <w:bCs/>
-          <w:color w:val="4472C4" w:themeColor="accent1"/>
-        </w:rPr>
-        <w:t>: Control de Periféricos</w:t>
+          <w:color w:val="4472C4" w:themeColor="accent1"/>
+          <w:sz w:val="28"/>
+          <w:szCs w:val="28"/>
+        </w:rPr>
+        <w:t>Ejercicio 1: Control de Periféricos</w:t>
       </w:r>
     </w:p>
     <w:p>
@@ -359,10 +547,104 @@
           <w:ilvl w:val="0"/>
           <w:numId w:val="1"/>
         </w:numPr>
-        <w:jc w:val="both"/>
-      </w:pPr>
-      <w:r>
+        <w:rPr>
+          <w:color w:val="4472C4" w:themeColor="accent1"/>
+          <w:sz w:val="28"/>
+          <w:szCs w:val="28"/>
+        </w:rPr>
+      </w:pPr>
+      <w:r>
+        <w:rPr>
+          <w:color w:val="4472C4" w:themeColor="accent1"/>
+          <w:sz w:val="28"/>
+          <w:szCs w:val="28"/>
+        </w:rPr>
         <w:t xml:space="preserve">¿Qué pasa si queremos cambiar la configuración del códec? </w:t>
+      </w:r>
+    </w:p>
+    <w:p>
+      <w:pPr>
+        <w:pStyle w:val="Prrafodelista"/>
+        <w:ind w:left="1068"/>
+        <w:rPr>
+          <w:sz w:val="28"/>
+          <w:szCs w:val="28"/>
+        </w:rPr>
+      </w:pPr>
+      <w:r>
+        <w:rPr>
+          <w:sz w:val="28"/>
+          <w:szCs w:val="28"/>
+        </w:rPr>
+        <w:t>Si revisamos la documentación aportada para la licencia universitaria, observamos que es posible cambiar la configuración de dos formas:</w:t>
+      </w:r>
+    </w:p>
+    <w:p>
+      <w:pPr>
+        <w:pStyle w:val="Prrafodelista"/>
+        <w:numPr>
+          <w:ilvl w:val="0"/>
+          <w:numId w:val="6"/>
+        </w:numPr>
+        <w:rPr>
+          <w:sz w:val="28"/>
+          <w:szCs w:val="28"/>
+        </w:rPr>
+      </w:pPr>
+      <w:r>
+        <w:rPr>
+          <w:sz w:val="28"/>
+          <w:szCs w:val="28"/>
+        </w:rPr>
+        <w:t>Cambiando la configuración del platform designer y volver a realizar la síntesis del sistema.</w:t>
+      </w:r>
+    </w:p>
+    <w:p>
+      <w:pPr>
+        <w:pStyle w:val="Prrafodelista"/>
+        <w:numPr>
+          <w:ilvl w:val="0"/>
+          <w:numId w:val="6"/>
+        </w:numPr>
+        <w:rPr>
+          <w:sz w:val="28"/>
+          <w:szCs w:val="28"/>
+        </w:rPr>
+      </w:pPr>
+      <w:r>
+        <w:rPr>
+          <w:sz w:val="28"/>
+          <w:szCs w:val="28"/>
+        </w:rPr>
+        <w:t>Cambiar la configuración mediante software introduciendo el IP “</w:t>
+      </w:r>
+      <w:r>
+        <w:rPr>
+          <w:sz w:val="28"/>
+          <w:szCs w:val="28"/>
+        </w:rPr>
+        <w:t>Audio and</w:t>
+      </w:r>
+      <w:r>
+        <w:rPr>
+          <w:sz w:val="28"/>
+          <w:szCs w:val="28"/>
+        </w:rPr>
+        <w:t xml:space="preserve"> </w:t>
+      </w:r>
+      <w:r>
+        <w:rPr>
+          <w:sz w:val="28"/>
+          <w:szCs w:val="28"/>
+        </w:rPr>
+        <w:t>Video Config</w:t>
+      </w:r>
+      <w:r>
+        <w:rPr>
+          <w:sz w:val="28"/>
+          <w:szCs w:val="28"/>
+        </w:rPr>
+        <w:t>”.</w:t>
       </w:r>
     </w:p>
     <w:p>
@@ -372,26 +654,35 @@
           <w:ilvl w:val="0"/>
           <w:numId w:val="1"/>
         </w:numPr>
-        <w:jc w:val="both"/>
-      </w:pPr>
-      <w:r>
-        <w:t xml:space="preserve">¿Hay que modificar los parámetros del componente en la </w:t>
-      </w:r>
-      <w:proofErr w:type="spellStart"/>
-      <w:r>
-        <w:t>Platform</w:t>
-      </w:r>
-      <w:proofErr w:type="spellEnd"/>
-      <w:r>
-        <w:t xml:space="preserve"> </w:t>
-      </w:r>
-      <w:proofErr w:type="spellStart"/>
-      <w:r>
-        <w:t>Designer</w:t>
-      </w:r>
-      <w:proofErr w:type="spellEnd"/>
-      <w:r>
-        <w:t xml:space="preserve"> y volver a compilar? </w:t>
+        <w:rPr>
+          <w:color w:val="4472C4" w:themeColor="accent1"/>
+          <w:sz w:val="28"/>
+          <w:szCs w:val="28"/>
+        </w:rPr>
+      </w:pPr>
+      <w:r>
+        <w:rPr>
+          <w:color w:val="4472C4" w:themeColor="accent1"/>
+          <w:sz w:val="28"/>
+          <w:szCs w:val="28"/>
+        </w:rPr>
+        <w:t>¿Hay que modificar los parámetros del componente en la Platform Designer y volver a compilar?</w:t>
+      </w:r>
+    </w:p>
+    <w:p>
+      <w:pPr>
+        <w:ind w:left="1068"/>
+        <w:rPr>
+          <w:sz w:val="28"/>
+          <w:szCs w:val="28"/>
+        </w:rPr>
+      </w:pPr>
+      <w:r>
+        <w:rPr>
+          <w:sz w:val="28"/>
+          <w:szCs w:val="28"/>
+        </w:rPr>
+        <w:t>No necesariamente. Aunque es posible.</w:t>
       </w:r>
     </w:p>
     <w:p>
@@ -401,10 +692,45 @@
           <w:ilvl w:val="0"/>
           <w:numId w:val="1"/>
         </w:numPr>
-        <w:jc w:val="both"/>
-      </w:pPr>
-      <w:r>
+        <w:rPr>
+          <w:color w:val="4472C4" w:themeColor="accent1"/>
+          <w:sz w:val="28"/>
+          <w:szCs w:val="28"/>
+        </w:rPr>
+      </w:pPr>
+      <w:r>
+        <w:rPr>
+          <w:color w:val="4472C4" w:themeColor="accent1"/>
+          <w:sz w:val="28"/>
+          <w:szCs w:val="28"/>
+        </w:rPr>
         <w:t>¿Se puede cambiar la configuración inicial por software?</w:t>
+      </w:r>
+    </w:p>
+    <w:p>
+      <w:pPr>
+        <w:pStyle w:val="Prrafodelista"/>
+        <w:ind w:left="1068"/>
+        <w:rPr>
+          <w:sz w:val="28"/>
+          <w:szCs w:val="28"/>
+        </w:rPr>
+      </w:pPr>
+      <w:r>
+        <w:rPr>
+          <w:sz w:val="28"/>
+          <w:szCs w:val="28"/>
+        </w:rPr>
+        <w:t xml:space="preserve">Es posible si se añade el “Audio and Video Config” al sistema mediante </w:t>
+      </w:r>
+      <w:r>
+        <w:rPr>
+          <w:i/>
+          <w:iCs/>
+          <w:sz w:val="28"/>
+          <w:szCs w:val="28"/>
+        </w:rPr>
+        <w:t>platform designer.</w:t>
       </w:r>
     </w:p>
     <w:p>
@@ -414,10 +740,164 @@
           <w:ilvl w:val="0"/>
           <w:numId w:val="1"/>
         </w:numPr>
-        <w:jc w:val="both"/>
-      </w:pPr>
-      <w:r>
+        <w:rPr>
+          <w:color w:val="4472C4" w:themeColor="accent1"/>
+          <w:sz w:val="28"/>
+          <w:szCs w:val="28"/>
+        </w:rPr>
+      </w:pPr>
+      <w:r>
+        <w:rPr>
+          <w:color w:val="4472C4" w:themeColor="accent1"/>
+          <w:sz w:val="28"/>
+          <w:szCs w:val="28"/>
+        </w:rPr>
         <w:t xml:space="preserve">¿Explica el procedimiento para modificar la configuración del códec por software? </w:t>
+      </w:r>
+    </w:p>
+    <w:p>
+      <w:pPr>
+        <w:pStyle w:val="Prrafodelista"/>
+        <w:ind w:left="1068"/>
+        <w:rPr>
+          <w:sz w:val="28"/>
+          <w:szCs w:val="28"/>
+        </w:rPr>
+      </w:pPr>
+      <w:r>
+        <w:rPr>
+          <w:sz w:val="28"/>
+          <w:szCs w:val="28"/>
+        </w:rPr>
+        <w:t>En la documentación nos indican que el procedimiento a seguir es:</w:t>
+      </w:r>
+    </w:p>
+    <w:p>
+      <w:pPr>
+        <w:pStyle w:val="Prrafodelista"/>
+        <w:numPr>
+          <w:ilvl w:val="0"/>
+          <w:numId w:val="7"/>
+        </w:numPr>
+        <w:rPr>
+          <w:sz w:val="28"/>
+          <w:szCs w:val="28"/>
+        </w:rPr>
+      </w:pPr>
+      <w:r>
+        <w:rPr>
+          <w:sz w:val="28"/>
+          <w:szCs w:val="28"/>
+        </w:rPr>
+        <w:t>Poner en el registro de control el dispositivo apropiado en caso de que haya varios dispositivos</w:t>
+      </w:r>
+      <w:r>
+        <w:rPr>
+          <w:sz w:val="28"/>
+          <w:szCs w:val="28"/>
+        </w:rPr>
+        <w:t>.</w:t>
+      </w:r>
+    </w:p>
+    <w:p>
+      <w:pPr>
+        <w:pStyle w:val="Prrafodelista"/>
+        <w:numPr>
+          <w:ilvl w:val="0"/>
+          <w:numId w:val="7"/>
+        </w:numPr>
+        <w:rPr>
+          <w:sz w:val="28"/>
+          <w:szCs w:val="28"/>
+        </w:rPr>
+      </w:pPr>
+      <w:r>
+        <w:rPr>
+          <w:sz w:val="28"/>
+          <w:szCs w:val="28"/>
+        </w:rPr>
+        <w:t>Escribir la dirección del control del periférico en el registro de direcciones</w:t>
+      </w:r>
+      <w:r>
+        <w:rPr>
+          <w:sz w:val="28"/>
+          <w:szCs w:val="28"/>
+        </w:rPr>
+        <w:t>.</w:t>
+      </w:r>
+    </w:p>
+    <w:p>
+      <w:pPr>
+        <w:pStyle w:val="Prrafodelista"/>
+        <w:numPr>
+          <w:ilvl w:val="0"/>
+          <w:numId w:val="7"/>
+        </w:numPr>
+        <w:rPr>
+          <w:sz w:val="28"/>
+          <w:szCs w:val="28"/>
+        </w:rPr>
+      </w:pPr>
+      <w:r>
+        <w:rPr>
+          <w:sz w:val="28"/>
+          <w:szCs w:val="28"/>
+        </w:rPr>
+        <w:t>Escribir los datos que configuran el registro de control del periférico.</w:t>
+      </w:r>
+    </w:p>
+    <w:p>
+      <w:pPr>
+        <w:pStyle w:val="Prrafodelista"/>
+        <w:numPr>
+          <w:ilvl w:val="0"/>
+          <w:numId w:val="7"/>
+        </w:numPr>
+        <w:rPr>
+          <w:sz w:val="28"/>
+          <w:szCs w:val="28"/>
+        </w:rPr>
+      </w:pPr>
+      <w:r>
+        <w:rPr>
+          <w:sz w:val="28"/>
+          <w:szCs w:val="28"/>
+        </w:rPr>
+        <w:t xml:space="preserve">La transferencia esta completa </w:t>
+      </w:r>
+      <w:r>
+        <w:rPr>
+          <w:sz w:val="28"/>
+          <w:szCs w:val="28"/>
+        </w:rPr>
+        <w:t>cuando el bit RDY en el registro de estado está a 1.</w:t>
+      </w:r>
+      <w:r>
+        <w:rPr>
+          <w:sz w:val="28"/>
+          <w:szCs w:val="28"/>
+        </w:rPr>
+        <w:t xml:space="preserve"> </w:t>
+      </w:r>
+    </w:p>
+    <w:p>
+      <w:pPr>
+        <w:pStyle w:val="Prrafodelista"/>
+        <w:numPr>
+          <w:ilvl w:val="0"/>
+          <w:numId w:val="7"/>
+        </w:numPr>
+        <w:rPr>
+          <w:sz w:val="28"/>
+          <w:szCs w:val="28"/>
+        </w:rPr>
+      </w:pPr>
+      <w:r>
+        <w:rPr>
+          <w:sz w:val="28"/>
+          <w:szCs w:val="28"/>
+        </w:rPr>
+        <w:t>El bit ACK será cero si no ha ocurrido ningún problema en la transferencia.</w:t>
       </w:r>
     </w:p>
     <w:p>
@@ -427,25 +907,78 @@
           <w:ilvl w:val="0"/>
           <w:numId w:val="1"/>
         </w:numPr>
-        <w:jc w:val="both"/>
-      </w:pPr>
-      <w:r>
+        <w:rPr>
+          <w:sz w:val="28"/>
+          <w:szCs w:val="28"/>
+        </w:rPr>
+      </w:pPr>
+      <w:r>
+        <w:rPr>
+          <w:color w:val="4472C4" w:themeColor="accent1"/>
+          <w:sz w:val="28"/>
+          <w:szCs w:val="28"/>
+        </w:rPr>
         <w:t>¿Cómo se puede modificar el tiempo de grabación? ¿Cómo podemos grabar un mensaje de 15 segundos?</w:t>
       </w:r>
     </w:p>
     <w:p>
       <w:pPr>
-        <w:jc w:val="both"/>
+        <w:pStyle w:val="Prrafodelista"/>
+        <w:ind w:left="1068"/>
+        <w:rPr>
+          <w:sz w:val="28"/>
+          <w:szCs w:val="28"/>
+        </w:rPr>
+      </w:pPr>
+      <w:r>
+        <w:rPr>
+          <w:sz w:val="28"/>
+          <w:szCs w:val="28"/>
+        </w:rPr>
+        <w:t>La variable definida con “#define BUF_SIZE 500000” establece la longitud del buffer de grabación</w:t>
+      </w:r>
+      <w:r>
+        <w:rPr>
+          <w:sz w:val="28"/>
+          <w:szCs w:val="28"/>
+        </w:rPr>
+        <w:t xml:space="preserve"> por lo que cambiando su valor podremos modificar la duración de la grabación.</w:t>
+      </w:r>
+    </w:p>
+    <w:p>
+      <w:pPr>
+        <w:pStyle w:val="Prrafodelista"/>
+        <w:ind w:left="1068"/>
+        <w:rPr>
+          <w:sz w:val="28"/>
+          <w:szCs w:val="28"/>
+        </w:rPr>
+      </w:pPr>
+      <w:r>
+        <w:rPr>
+          <w:sz w:val="28"/>
+          <w:szCs w:val="28"/>
+        </w:rPr>
+        <w:t>Si el ADC adquiere 48K muestras/seg se necesitaran alrededor 720K para obtener 15 segundos de grabación.</w:t>
+      </w:r>
+    </w:p>
+    <w:p>
+      <w:pPr>
+        <w:rPr>
+          <w:sz w:val="28"/>
+          <w:szCs w:val="28"/>
+        </w:rPr>
       </w:pPr>
     </w:p>
     <w:p>
       <w:pPr>
         <w:ind w:left="708"/>
-        <w:jc w:val="both"/>
         <w:rPr>
           <w:b/>
           <w:bCs/>
           <w:color w:val="4472C4" w:themeColor="accent1"/>
+          <w:sz w:val="28"/>
+          <w:szCs w:val="28"/>
         </w:rPr>
       </w:pPr>
       <w:r>
@@ -453,24 +986,10 @@
           <w:b/>
           <w:bCs/>
           <w:color w:val="4472C4" w:themeColor="accent1"/>
-        </w:rPr>
-        <w:t xml:space="preserve">Ejercicio </w:t>
-      </w:r>
-      <w:r>
-        <w:rPr>
-          <w:b/>
-          <w:bCs/>
-          <w:color w:val="4472C4" w:themeColor="accent1"/>
-        </w:rPr>
-        <w:t>2</w:t>
-      </w:r>
-      <w:r>
-        <w:rPr>
-          <w:b/>
-          <w:bCs/>
-          <w:color w:val="4472C4" w:themeColor="accent1"/>
-        </w:rPr>
-        <w:t>: El uso del HAL</w:t>
+          <w:sz w:val="28"/>
+          <w:szCs w:val="28"/>
+        </w:rPr>
+        <w:t>Ejercicio 2: El uso del HAL</w:t>
       </w:r>
     </w:p>
     <w:p>
@@ -480,10 +999,36 @@
           <w:ilvl w:val="0"/>
           <w:numId w:val="1"/>
         </w:numPr>
-        <w:jc w:val="both"/>
-      </w:pPr>
-      <w:r>
+        <w:rPr>
+          <w:color w:val="4472C4" w:themeColor="accent1"/>
+          <w:sz w:val="28"/>
+          <w:szCs w:val="28"/>
+        </w:rPr>
+      </w:pPr>
+      <w:r>
+        <w:rPr>
+          <w:color w:val="4472C4" w:themeColor="accent1"/>
+          <w:sz w:val="28"/>
+          <w:szCs w:val="28"/>
+        </w:rPr>
         <w:t xml:space="preserve">¿En que parte del código introduciríamos una instrucción que dibujase una línea horizontal en la pantalla MTL? </w:t>
+      </w:r>
+    </w:p>
+    <w:p>
+      <w:pPr>
+        <w:pStyle w:val="Prrafodelista"/>
+        <w:ind w:left="1068"/>
+        <w:rPr>
+          <w:sz w:val="28"/>
+          <w:szCs w:val="28"/>
+        </w:rPr>
+      </w:pPr>
+      <w:r>
+        <w:rPr>
+          <w:sz w:val="28"/>
+          <w:szCs w:val="28"/>
+        </w:rPr>
+        <w:t>Para dibujarla, se debería de escribir en el momento en el que se vuelve a dibujar el texto y el cuadrado (una vez se ha cambiado su dirección).  De esta forma, la línea no se borrará cuando el cuadrado pase por encima.</w:t>
       </w:r>
     </w:p>
     <w:p>
@@ -493,10 +1038,36 @@
           <w:ilvl w:val="0"/>
           <w:numId w:val="1"/>
         </w:numPr>
-        <w:jc w:val="both"/>
-      </w:pPr>
-      <w:r>
+        <w:rPr>
+          <w:color w:val="4472C4" w:themeColor="accent1"/>
+          <w:sz w:val="28"/>
+          <w:szCs w:val="28"/>
+        </w:rPr>
+      </w:pPr>
+      <w:r>
+        <w:rPr>
+          <w:color w:val="4472C4" w:themeColor="accent1"/>
+          <w:sz w:val="28"/>
+          <w:szCs w:val="28"/>
+        </w:rPr>
         <w:t xml:space="preserve">¿Cuál seria la instrucción a colocar? </w:t>
+      </w:r>
+    </w:p>
+    <w:p>
+      <w:pPr>
+        <w:pStyle w:val="Prrafodelista"/>
+        <w:ind w:left="1068"/>
+        <w:rPr>
+          <w:sz w:val="28"/>
+          <w:szCs w:val="28"/>
+        </w:rPr>
+      </w:pPr>
+      <w:r>
+        <w:rPr>
+          <w:sz w:val="28"/>
+          <w:szCs w:val="28"/>
+        </w:rPr>
+        <w:t>Mediante la instrucción HAL alt_up_pixel_buffer_dma_draw_hline () podemos dibujar la línea horizontal en la pantalla.</w:t>
       </w:r>
     </w:p>
     <w:p>
@@ -506,25 +1077,306 @@
           <w:ilvl w:val="0"/>
           <w:numId w:val="1"/>
         </w:numPr>
-        <w:jc w:val="both"/>
-      </w:pPr>
-      <w:r>
+        <w:rPr>
+          <w:color w:val="4472C4" w:themeColor="accent1"/>
+          <w:sz w:val="28"/>
+          <w:szCs w:val="28"/>
+        </w:rPr>
+      </w:pPr>
+      <w:r>
+        <w:rPr>
+          <w:color w:val="4472C4" w:themeColor="accent1"/>
+          <w:sz w:val="28"/>
+          <w:szCs w:val="28"/>
+        </w:rPr>
         <w:t>¿Cómo se podría hacer para que la línea horizontal se desplazase a la misma velocidad que el cubo naranja recorriendo la pantalla de arriba abajo?</w:t>
       </w:r>
     </w:p>
     <w:p>
       <w:pPr>
-        <w:jc w:val="both"/>
+        <w:pStyle w:val="Prrafodelista"/>
+        <w:ind w:left="1068"/>
+        <w:rPr>
+          <w:sz w:val="28"/>
+          <w:szCs w:val="28"/>
+        </w:rPr>
+      </w:pPr>
+      <w:r>
+        <w:rPr>
+          <w:noProof/>
+        </w:rPr>
+        <mc:AlternateContent>
+          <mc:Choice Requires="wps">
+            <w:drawing>
+              <wp:anchor distT="0" distB="0" distL="114300" distR="114300" simplePos="0" relativeHeight="251661312" behindDoc="0" locked="0" layoutInCell="1" allowOverlap="1" wp14:anchorId="7A901D10" wp14:editId="3ACDB805">
+                <wp:simplePos x="0" y="0"/>
+                <wp:positionH relativeFrom="column">
+                  <wp:posOffset>421005</wp:posOffset>
+                </wp:positionH>
+                <wp:positionV relativeFrom="paragraph">
+                  <wp:posOffset>2188210</wp:posOffset>
+                </wp:positionV>
+                <wp:extent cx="5453380" cy="635"/>
+                <wp:effectExtent l="0" t="0" r="0" b="0"/>
+                <wp:wrapTopAndBottom/>
+                <wp:docPr id="2" name="Cuadro de texto 2"/>
+                <wp:cNvGraphicFramePr/>
+                <a:graphic xmlns:a="http://schemas.openxmlformats.org/drawingml/2006/main">
+                  <a:graphicData uri="http://schemas.microsoft.com/office/word/2010/wordprocessingShape">
+                    <wps:wsp>
+                      <wps:cNvSpPr txBox="1"/>
+                      <wps:spPr>
+                        <a:xfrm>
+                          <a:off x="0" y="0"/>
+                          <a:ext cx="5453380" cy="635"/>
+                        </a:xfrm>
+                        <a:prstGeom prst="rect">
+                          <a:avLst/>
+                        </a:prstGeom>
+                        <a:solidFill>
+                          <a:prstClr val="white"/>
+                        </a:solidFill>
+                        <a:ln>
+                          <a:noFill/>
+                        </a:ln>
+                      </wps:spPr>
+                      <wps:txbx>
+                        <w:txbxContent>
+                          <w:p>
+                            <w:pPr>
+                              <w:pStyle w:val="Descripcin"/>
+                              <w:rPr>
+                                <w:sz w:val="28"/>
+                                <w:szCs w:val="28"/>
+                              </w:rPr>
+                            </w:pPr>
+                            <w:r>
+                              <w:t xml:space="preserve">Fig. </w:t>
+                            </w:r>
+                            <w:r>
+                              <w:fldChar w:fldCharType="begin"/>
+                            </w:r>
+                            <w:r>
+                              <w:instrText xml:space="preserve"> SEQ Fig. \* ARABIC </w:instrText>
+                            </w:r>
+                            <w:r>
+                              <w:fldChar w:fldCharType="separate"/>
+                            </w:r>
+                            <w:r>
+                              <w:rPr>
+                                <w:noProof/>
+                              </w:rPr>
+                              <w:t>1</w:t>
+                            </w:r>
+                            <w:r>
+                              <w:fldChar w:fldCharType="end"/>
+                            </w:r>
+                            <w:r>
+                              <w:t>. Snippet de código que implementa el desplazamiento de la línea horiontal a la misma velocidad que el cubo naranja de arriba abajo.</w:t>
+                            </w:r>
+                          </w:p>
+                        </w:txbxContent>
+                      </wps:txbx>
+                      <wps:bodyPr rot="0" spcFirstLastPara="0" vertOverflow="overflow" horzOverflow="overflow" vert="horz" wrap="square" lIns="0" tIns="0" rIns="0" bIns="0" numCol="1" spcCol="0" rtlCol="0" fromWordArt="0" anchor="t" anchorCtr="0" forceAA="0" compatLnSpc="1">
+                        <a:prstTxWarp prst="textNoShape">
+                          <a:avLst/>
+                        </a:prstTxWarp>
+                        <a:spAutoFit/>
+                      </wps:bodyPr>
+                    </wps:wsp>
+                  </a:graphicData>
+                </a:graphic>
+              </wp:anchor>
+            </w:drawing>
+          </mc:Choice>
+          <mc:Fallback>
+            <w:pict>
+              <v:shapetype w14:anchorId="7A901D10" id="_x0000_t202" coordsize="21600,21600" o:spt="202" path="m,l,21600r21600,l21600,xe">
+                <v:stroke joinstyle="miter"/>
+                <v:path gradientshapeok="t" o:connecttype="rect"/>
+              </v:shapetype>
+              <v:shape id="Cuadro de texto 2" o:spid="_x0000_s1026" type="#_x0000_t202" style="position:absolute;left:0;text-align:left;margin-left:33.15pt;margin-top:172.3pt;width:429.4pt;height:.05pt;z-index:251661312;visibility:visible;mso-wrap-style:square;mso-wrap-distance-left:9pt;mso-wrap-distance-top:0;mso-wrap-distance-right:9pt;mso-wrap-distance-bottom:0;mso-position-horizontal:absolute;mso-position-horizontal-relative:text;mso-position-vertical:absolute;mso-position-vertical-relative:text;v-text-anchor:top" o:gfxdata="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" stroked="f">
+                <v:textbox style="mso-fit-shape-to-text:t" inset="0,0,0,0">
+                  <w:txbxContent>
+                    <w:p>
+                      <w:pPr>
+                        <w:pStyle w:val="Descripcin"/>
+                        <w:rPr>
+                          <w:sz w:val="28"/>
+                          <w:szCs w:val="28"/>
+                        </w:rPr>
+                      </w:pPr>
+                      <w:r>
+                        <w:t xml:space="preserve">Fig. </w:t>
+                      </w:r>
+                      <w:r>
+                        <w:fldChar w:fldCharType="begin"/>
+                      </w:r>
+                      <w:r>
+                        <w:instrText xml:space="preserve"> SEQ Fig. \* ARABIC </w:instrText>
+                      </w:r>
+                      <w:r>
+                        <w:fldChar w:fldCharType="separate"/>
+                      </w:r>
+                      <w:r>
+                        <w:rPr>
+                          <w:noProof/>
+                        </w:rPr>
+                        <w:t>1</w:t>
+                      </w:r>
+                      <w:r>
+                        <w:fldChar w:fldCharType="end"/>
+                      </w:r>
+                      <w:r>
+                        <w:t>. Snippet de código que implementa el desplazamiento de la línea horiontal a la misma velocidad que el cubo naranja de arriba abajo.</w:t>
+                      </w:r>
+                    </w:p>
+                  </w:txbxContent>
+                </v:textbox>
+                <w10:wrap type="topAndBottom"/>
+              </v:shape>
+            </w:pict>
+          </mc:Fallback>
+        </mc:AlternateContent>
+      </w:r>
+      <w:r>
+        <w:rPr>
+          <w:sz w:val="28"/>
+          <w:szCs w:val="28"/>
+        </w:rPr>
+        <w:drawing>
+          <wp:anchor distT="0" distB="0" distL="114300" distR="114300" simplePos="0" relativeHeight="251659264" behindDoc="0" locked="0" layoutInCell="1" allowOverlap="1" wp14:anchorId="4B40184B" wp14:editId="0FD6A95D">
+            <wp:simplePos x="0" y="0"/>
+            <wp:positionH relativeFrom="column">
+              <wp:posOffset>421005</wp:posOffset>
+            </wp:positionH>
+            <wp:positionV relativeFrom="paragraph">
+              <wp:posOffset>690880</wp:posOffset>
+            </wp:positionV>
+            <wp:extent cx="5453380" cy="1440180"/>
+            <wp:effectExtent l="0" t="0" r="0" b="7620"/>
+            <wp:wrapTopAndBottom/>
+            <wp:docPr id="1" name="Imagen 1" descr="Texto&#10;&#10;Descripción generada automáticamente"/>
+            <wp:cNvGraphicFramePr>
+              <a:graphicFrameLocks xmlns:a="http://schemas.openxmlformats.org/drawingml/2006/main" noChangeAspect="1"/>
+            </wp:cNvGraphicFramePr>
+            <a:graphic xmlns:a="http://schemas.openxmlformats.org/drawingml/2006/main">
+              <a:graphicData uri="http://schemas.openxmlformats.org/drawingml/2006/picture">
+                <pic:pic xmlns:pic="http://schemas.openxmlformats.org/drawingml/2006/picture">
+                  <pic:nvPicPr>
+                    <pic:cNvPr id="1" name="Imagen 1" descr="Texto&#10;&#10;Descripción generada automáticamente"/>
+                    <pic:cNvPicPr/>
+                  </pic:nvPicPr>
+                  <pic:blipFill>
+                    <a:blip r:embed="rId5">
+                      <a:extLst>
+                        <a:ext uri="{28A0092B-C50C-407E-A947-70E740481C1C}">
+                          <a14:useLocalDpi xmlns:a14="http://schemas.microsoft.com/office/drawing/2010/main" val="0"/>
+                        </a:ext>
+                      </a:extLst>
+                    </a:blip>
+                    <a:stretch>
+                      <a:fillRect/>
+                    </a:stretch>
+                  </pic:blipFill>
+                  <pic:spPr>
+                    <a:xfrm>
+                      <a:off x="0" y="0"/>
+                      <a:ext cx="5453380" cy="1440180"/>
+                    </a:xfrm>
+                    <a:prstGeom prst="rect">
+                      <a:avLst/>
+                    </a:prstGeom>
+                  </pic:spPr>
+                </pic:pic>
+              </a:graphicData>
+            </a:graphic>
+            <wp14:sizeRelH relativeFrom="margin">
+              <wp14:pctWidth>0</wp14:pctWidth>
+            </wp14:sizeRelH>
+            <wp14:sizeRelV relativeFrom="margin">
+              <wp14:pctHeight>0</wp14:pctHeight>
+            </wp14:sizeRelV>
+          </wp:anchor>
+        </w:drawing>
+      </w:r>
+      <w:r>
+        <w:rPr>
+          <w:sz w:val="28"/>
+          <w:szCs w:val="28"/>
+        </w:rPr>
+        <w:t>Haciendo que la variable Y de la función cambie dentro de la instrucción “</w:t>
+      </w:r>
+      <w:r>
+        <w:rPr>
+          <w:sz w:val="28"/>
+          <w:szCs w:val="28"/>
+        </w:rPr>
+        <w:t>if (delay_MTL == 0)</w:t>
+      </w:r>
+      <w:r>
+        <w:rPr>
+          <w:sz w:val="28"/>
+          <w:szCs w:val="28"/>
+        </w:rPr>
+        <w:t>” tal y como se muestra en la siguiente figura.</w:t>
+      </w:r>
+    </w:p>
+    <w:p>
+      <w:pPr>
+        <w:pStyle w:val="Prrafodelista"/>
+        <w:ind w:left="1068"/>
+        <w:rPr>
+          <w:sz w:val="28"/>
+          <w:szCs w:val="28"/>
+        </w:rPr>
+      </w:pPr>
+      <w:r>
+        <w:rPr>
+          <w:sz w:val="28"/>
+          <w:szCs w:val="28"/>
+        </w:rPr>
+        <w:t xml:space="preserve">Cabe recordar, que es necesario borrar la línea (o </w:t>
+      </w:r>
+      <w:r>
+        <w:rPr>
+          <w:sz w:val="28"/>
+          <w:szCs w:val="28"/>
+        </w:rPr>
+        <w:t>dibujarla,</w:t>
+      </w:r>
+      <w:r>
+        <w:rPr>
+          <w:sz w:val="28"/>
+          <w:szCs w:val="28"/>
+        </w:rPr>
+        <w:t xml:space="preserve"> pero del color del fondo) para no llenar la pantalla </w:t>
+      </w:r>
+      <w:r>
+        <w:rPr>
+          <w:sz w:val="28"/>
+          <w:szCs w:val="28"/>
+        </w:rPr>
+        <w:t>de líneas.</w:t>
+      </w:r>
+    </w:p>
+    <w:p>
+      <w:pPr>
+        <w:rPr>
+          <w:sz w:val="28"/>
+          <w:szCs w:val="28"/>
+        </w:rPr>
       </w:pPr>
     </w:p>
     <w:p>
       <w:pPr>
         <w:ind w:left="708"/>
-        <w:jc w:val="both"/>
         <w:rPr>
           <w:b/>
           <w:bCs/>
           <w:color w:val="4472C4" w:themeColor="accent1"/>
+          <w:sz w:val="28"/>
+          <w:szCs w:val="28"/>
         </w:rPr>
       </w:pPr>
       <w:r>
@@ -532,24 +1384,10 @@
           <w:b/>
           <w:bCs/>
           <w:color w:val="4472C4" w:themeColor="accent1"/>
-        </w:rPr>
-        <w:t xml:space="preserve">Ejercicio </w:t>
-      </w:r>
-      <w:r>
-        <w:rPr>
-          <w:b/>
-          <w:bCs/>
-          <w:color w:val="4472C4" w:themeColor="accent1"/>
-        </w:rPr>
-        <w:t>3</w:t>
-      </w:r>
-      <w:r>
-        <w:rPr>
-          <w:b/>
-          <w:bCs/>
-          <w:color w:val="4472C4" w:themeColor="accent1"/>
-        </w:rPr>
-        <w:t>: El manejo de las Interrupciones</w:t>
+          <w:sz w:val="28"/>
+          <w:szCs w:val="28"/>
+        </w:rPr>
+        <w:t>Ejercicio 3: El manejo de las Interrupciones</w:t>
       </w:r>
     </w:p>
     <w:p>
@@ -559,18 +1397,52 @@
           <w:ilvl w:val="0"/>
           <w:numId w:val="1"/>
         </w:numPr>
-        <w:jc w:val="both"/>
-      </w:pPr>
-      <w:r>
-        <w:t xml:space="preserve">¿Cómo se puede modificar la velocidad del patrón que se visualiza en los </w:t>
-      </w:r>
-      <w:proofErr w:type="spellStart"/>
-      <w:r>
-        <w:t>displays</w:t>
-      </w:r>
-      <w:proofErr w:type="spellEnd"/>
-      <w:r>
-        <w:t xml:space="preserve"> 7-segmentos? </w:t>
+        <w:rPr>
+          <w:color w:val="4472C4" w:themeColor="accent1"/>
+          <w:sz w:val="28"/>
+          <w:szCs w:val="28"/>
+        </w:rPr>
+      </w:pPr>
+      <w:r>
+        <w:rPr>
+          <w:color w:val="4472C4" w:themeColor="accent1"/>
+          <w:sz w:val="28"/>
+          <w:szCs w:val="28"/>
+        </w:rPr>
+        <w:t xml:space="preserve">¿Cómo se puede modificar la velocidad del patrón que se visualiza en los displays 7-segmentos? </w:t>
+      </w:r>
+    </w:p>
+    <w:p>
+      <w:pPr>
+        <w:pStyle w:val="Prrafodelista"/>
+        <w:ind w:left="1068"/>
+        <w:rPr>
+          <w:sz w:val="28"/>
+          <w:szCs w:val="28"/>
+        </w:rPr>
+      </w:pPr>
+      <w:r>
+        <w:rPr>
+          <w:sz w:val="28"/>
+          <w:szCs w:val="28"/>
+        </w:rPr>
+        <w:t xml:space="preserve">Cambiando la variable </w:t>
+      </w:r>
+      <w:r>
+        <w:rPr>
+          <w:i/>
+          <w:iCs/>
+          <w:sz w:val="28"/>
+          <w:szCs w:val="28"/>
+        </w:rPr>
+        <w:t xml:space="preserve">“count” </w:t>
+      </w:r>
+      <w:r>
+        <w:rPr>
+          <w:sz w:val="28"/>
+          <w:szCs w:val="28"/>
+        </w:rPr>
+        <w:t>para que el módulo del contador de 32 bits que incorpora nuestro sistema NIOS II sea diferente.</w:t>
       </w:r>
     </w:p>
     <w:p>
@@ -580,10 +1452,60 @@
           <w:ilvl w:val="0"/>
           <w:numId w:val="1"/>
         </w:numPr>
-        <w:jc w:val="both"/>
-      </w:pPr>
-      <w:r>
+        <w:rPr>
+          <w:color w:val="4472C4" w:themeColor="accent1"/>
+          <w:sz w:val="28"/>
+          <w:szCs w:val="28"/>
+        </w:rPr>
+      </w:pPr>
+      <w:r>
+        <w:rPr>
+          <w:color w:val="4472C4" w:themeColor="accent1"/>
+          <w:sz w:val="28"/>
+          <w:szCs w:val="28"/>
+        </w:rPr>
         <w:t xml:space="preserve">¿Qué tenemos que cambiar para que la velocidad se ajuste a 1 segundo? ¿Es exacta la velocidad o aproximada? </w:t>
+      </w:r>
+    </w:p>
+    <w:p>
+      <w:pPr>
+        <w:pStyle w:val="Prrafodelista"/>
+        <w:ind w:left="1068"/>
+        <w:rPr>
+          <w:sz w:val="28"/>
+          <w:szCs w:val="28"/>
+        </w:rPr>
+      </w:pPr>
+      <w:r>
+        <w:rPr>
+          <w:sz w:val="28"/>
+          <w:szCs w:val="28"/>
+        </w:rPr>
+        <w:t>Para obtener 1 segundo necesitaríamos tener un valor de 50000000</w:t>
+      </w:r>
+      <w:r>
+        <w:rPr>
+          <w:sz w:val="28"/>
+          <w:szCs w:val="28"/>
+        </w:rPr>
+        <w:t xml:space="preserve"> (0x</w:t>
+      </w:r>
+      <w:r>
+        <w:t xml:space="preserve"> </w:t>
+      </w:r>
+      <w:r>
+        <w:rPr>
+          <w:sz w:val="28"/>
+          <w:szCs w:val="28"/>
+        </w:rPr>
+        <w:t>2FAF080</w:t>
+      </w:r>
+      <w:r>
+        <w:rPr>
+          <w:sz w:val="28"/>
+          <w:szCs w:val="28"/>
+        </w:rPr>
+        <w:t>) puesto que la frecuencia del reloj del sistema es de 50MHz.</w:t>
       </w:r>
     </w:p>
     <w:p>
@@ -593,11 +1515,299 @@
           <w:ilvl w:val="0"/>
           <w:numId w:val="1"/>
         </w:numPr>
-        <w:jc w:val="both"/>
-      </w:pPr>
-      <w:r>
+        <w:rPr>
+          <w:color w:val="4472C4" w:themeColor="accent1"/>
+          <w:sz w:val="28"/>
+          <w:szCs w:val="28"/>
+        </w:rPr>
+      </w:pPr>
+      <w:r>
+        <w:rPr>
+          <w:color w:val="4472C4" w:themeColor="accent1"/>
+          <w:sz w:val="28"/>
+          <w:szCs w:val="28"/>
+        </w:rPr>
+        <w:lastRenderedPageBreak/>
         <w:t xml:space="preserve">¿Se podría realizar un gusanillo con velocidad ajustable por los pulsadores? ¿Cómo? </w:t>
       </w:r>
+    </w:p>
+    <w:p>
+      <w:pPr>
+        <w:pStyle w:val="Prrafodelista"/>
+        <w:ind w:left="1068"/>
+        <w:rPr>
+          <w:sz w:val="28"/>
+          <w:szCs w:val="28"/>
+        </w:rPr>
+      </w:pPr>
+      <w:r>
+        <w:rPr>
+          <w:noProof/>
+        </w:rPr>
+        <mc:AlternateContent>
+          <mc:Choice Requires="wps">
+            <w:drawing>
+              <wp:anchor distT="0" distB="0" distL="114300" distR="114300" simplePos="0" relativeHeight="251664384" behindDoc="0" locked="0" layoutInCell="1" allowOverlap="1" wp14:anchorId="42167661" wp14:editId="215C15D2">
+                <wp:simplePos x="0" y="0"/>
+                <wp:positionH relativeFrom="column">
+                  <wp:posOffset>335915</wp:posOffset>
+                </wp:positionH>
+                <wp:positionV relativeFrom="paragraph">
+                  <wp:posOffset>5342890</wp:posOffset>
+                </wp:positionV>
+                <wp:extent cx="4721225" cy="635"/>
+                <wp:effectExtent l="0" t="0" r="0" b="0"/>
+                <wp:wrapTopAndBottom/>
+                <wp:docPr id="4" name="Cuadro de texto 4"/>
+                <wp:cNvGraphicFramePr/>
+                <a:graphic xmlns:a="http://schemas.openxmlformats.org/drawingml/2006/main">
+                  <a:graphicData uri="http://schemas.microsoft.com/office/word/2010/wordprocessingShape">
+                    <wps:wsp>
+                      <wps:cNvSpPr txBox="1"/>
+                      <wps:spPr>
+                        <a:xfrm>
+                          <a:off x="0" y="0"/>
+                          <a:ext cx="4721225" cy="635"/>
+                        </a:xfrm>
+                        <a:prstGeom prst="rect">
+                          <a:avLst/>
+                        </a:prstGeom>
+                        <a:solidFill>
+                          <a:prstClr val="white"/>
+                        </a:solidFill>
+                        <a:ln>
+                          <a:noFill/>
+                        </a:ln>
+                      </wps:spPr>
+                      <wps:txbx>
+                        <w:txbxContent>
+                          <w:p>
+                            <w:pPr>
+                              <w:pStyle w:val="Descripcin"/>
+                              <w:rPr>
+                                <w:noProof/>
+                                <w:sz w:val="24"/>
+                                <w:szCs w:val="24"/>
+                              </w:rPr>
+                            </w:pPr>
+                            <w:r>
+                              <w:t xml:space="preserve">Fig. </w:t>
+                            </w:r>
+                            <w:r>
+                              <w:fldChar w:fldCharType="begin"/>
+                            </w:r>
+                            <w:r>
+                              <w:instrText xml:space="preserve"> SEQ Fig. \* ARABIC </w:instrText>
+                            </w:r>
+                            <w:r>
+                              <w:fldChar w:fldCharType="separate"/>
+                            </w:r>
+                            <w:r>
+                              <w:rPr>
+                                <w:noProof/>
+                              </w:rPr>
+                              <w:t>2</w:t>
+                            </w:r>
+                            <w:r>
+                              <w:fldChar w:fldCharType="end"/>
+                            </w:r>
+                            <w:r>
+                              <w:t>. Snippet de código para implementar el cambio de velocidad del patrón de los 7-segmentos. Se tienen tres velocidades (2ms, 50ms, 1s) que se irán seleccionando en forma de loop a medida que se dispare la interrupción.</w:t>
+                            </w:r>
+                          </w:p>
+                        </w:txbxContent>
+                      </wps:txbx>
+                      <wps:bodyPr rot="0" spcFirstLastPara="0" vertOverflow="overflow" horzOverflow="overflow" vert="horz" wrap="square" lIns="0" tIns="0" rIns="0" bIns="0" numCol="1" spcCol="0" rtlCol="0" fromWordArt="0" anchor="t" anchorCtr="0" forceAA="0" compatLnSpc="1">
+                        <a:prstTxWarp prst="textNoShape">
+                          <a:avLst/>
+                        </a:prstTxWarp>
+                        <a:spAutoFit/>
+                      </wps:bodyPr>
+                    </wps:wsp>
+                  </a:graphicData>
+                </a:graphic>
+              </wp:anchor>
+            </w:drawing>
+          </mc:Choice>
+          <mc:Fallback>
+            <w:pict>
+              <v:shape w14:anchorId="42167661" id="Cuadro de texto 4" o:spid="_x0000_s1027" type="#_x0000_t202" style="position:absolute;left:0;text-align:left;margin-left:26.45pt;margin-top:420.7pt;width:371.75pt;height:.05pt;z-index:251664384;visibility:visible;mso-wrap-style:square;mso-wrap-distance-left:9pt;mso-wrap-distance-top:0;mso-wrap-distance-right:9pt;mso-wrap-distance-bottom:0;mso-position-horizontal:absolute;mso-position-horizontal-relative:text;mso-position-vertical:absolute;mso-position-vertical-relative:text;v-text-anchor:top" o:gfxdata="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" stroked="f">
+                <v:textbox style="mso-fit-shape-to-text:t" inset="0,0,0,0">
+                  <w:txbxContent>
+                    <w:p>
+                      <w:pPr>
+                        <w:pStyle w:val="Descripcin"/>
+                        <w:rPr>
+                          <w:noProof/>
+                          <w:sz w:val="24"/>
+                          <w:szCs w:val="24"/>
+                        </w:rPr>
+                      </w:pPr>
+                      <w:r>
+                        <w:t xml:space="preserve">Fig. </w:t>
+                      </w:r>
+                      <w:r>
+                        <w:fldChar w:fldCharType="begin"/>
+                      </w:r>
+                      <w:r>
+                        <w:instrText xml:space="preserve"> SEQ Fig. \* ARABIC </w:instrText>
+                      </w:r>
+                      <w:r>
+                        <w:fldChar w:fldCharType="separate"/>
+                      </w:r>
+                      <w:r>
+                        <w:rPr>
+                          <w:noProof/>
+                        </w:rPr>
+                        <w:t>2</w:t>
+                      </w:r>
+                      <w:r>
+                        <w:fldChar w:fldCharType="end"/>
+                      </w:r>
+                      <w:r>
+                        <w:t>. Snippet de código para implementar el cambio de velocidad del patrón de los 7-segmentos. Se tienen tres velocidades (2ms, 50ms, 1s) que se irán seleccionando en forma de loop a medida que se dispare la interrupción.</w:t>
+                      </w:r>
+                    </w:p>
+                  </w:txbxContent>
+                </v:textbox>
+                <w10:wrap type="topAndBottom"/>
+              </v:shape>
+            </w:pict>
+          </mc:Fallback>
+        </mc:AlternateContent>
+      </w:r>
+      <w:r>
+        <w:rPr>
+          <w:noProof/>
+        </w:rPr>
+        <w:drawing>
+          <wp:anchor distT="0" distB="0" distL="114300" distR="114300" simplePos="0" relativeHeight="251662336" behindDoc="0" locked="0" layoutInCell="1" allowOverlap="1" wp14:anchorId="264E761C" wp14:editId="27A8E777">
+            <wp:simplePos x="0" y="0"/>
+            <wp:positionH relativeFrom="margin">
+              <wp:align>center</wp:align>
+            </wp:positionH>
+            <wp:positionV relativeFrom="paragraph">
+              <wp:posOffset>1154854</wp:posOffset>
+            </wp:positionV>
+            <wp:extent cx="4721225" cy="4131310"/>
+            <wp:effectExtent l="0" t="0" r="3175" b="2540"/>
+            <wp:wrapTopAndBottom/>
+            <wp:docPr id="3" name="Imagen 3" descr="Texto&#10;&#10;Descripción generada automáticamente"/>
+            <wp:cNvGraphicFramePr>
+              <a:graphicFrameLocks xmlns:a="http://schemas.openxmlformats.org/drawingml/2006/main" noChangeAspect="1"/>
+            </wp:cNvGraphicFramePr>
+            <a:graphic xmlns:a="http://schemas.openxmlformats.org/drawingml/2006/main">
+              <a:graphicData uri="http://schemas.openxmlformats.org/drawingml/2006/picture">
+                <pic:pic xmlns:pic="http://schemas.openxmlformats.org/drawingml/2006/picture">
+                  <pic:nvPicPr>
+                    <pic:cNvPr id="3" name="Imagen 3" descr="Texto&#10;&#10;Descripción generada automáticamente"/>
+                    <pic:cNvPicPr/>
+                  </pic:nvPicPr>
+                  <pic:blipFill rotWithShape="1">
+                    <a:blip r:embed="rId6">
+                      <a:extLst>
+                        <a:ext uri="{28A0092B-C50C-407E-A947-70E740481C1C}">
+                          <a14:useLocalDpi xmlns:a14="http://schemas.microsoft.com/office/drawing/2010/main" val="0"/>
+                        </a:ext>
+                      </a:extLst>
+                    </a:blip>
+                    <a:srcRect l="8175" t="11891" r="40410" b="8117"/>
+                    <a:stretch/>
+                  </pic:blipFill>
+                  <pic:spPr bwMode="auto">
+                    <a:xfrm>
+                      <a:off x="0" y="0"/>
+                      <a:ext cx="4721225" cy="4131310"/>
+                    </a:xfrm>
+                    <a:prstGeom prst="rect">
+                      <a:avLst/>
+                    </a:prstGeom>
+                    <a:ln>
+                      <a:noFill/>
+                    </a:ln>
+                    <a:extLst>
+                      <a:ext uri="{53640926-AAD7-44D8-BBD7-CCE9431645EC}">
+                        <a14:shadowObscured xmlns:a14="http://schemas.microsoft.com/office/drawing/2010/main"/>
+                      </a:ext>
+                    </a:extLst>
+                  </pic:spPr>
+                </pic:pic>
+              </a:graphicData>
+            </a:graphic>
+            <wp14:sizeRelH relativeFrom="margin">
+              <wp14:pctWidth>0</wp14:pctWidth>
+            </wp14:sizeRelH>
+            <wp14:sizeRelV relativeFrom="margin">
+              <wp14:pctHeight>0</wp14:pctHeight>
+            </wp14:sizeRelV>
+          </wp:anchor>
+        </w:drawing>
+      </w:r>
+      <w:r>
+        <w:rPr>
+          <w:sz w:val="28"/>
+          <w:szCs w:val="28"/>
+        </w:rPr>
+        <w:t xml:space="preserve">Un ejemplo, seria utilizar una variable global que actúa como </w:t>
+      </w:r>
+      <w:r>
+        <w:rPr>
+          <w:i/>
+          <w:iCs/>
+          <w:sz w:val="28"/>
+          <w:szCs w:val="28"/>
+        </w:rPr>
+        <w:t xml:space="preserve">flag </w:t>
+      </w:r>
+      <w:r>
+        <w:rPr>
+          <w:sz w:val="28"/>
+          <w:szCs w:val="28"/>
+        </w:rPr>
+        <w:t xml:space="preserve">que se activará cuando se ejecute la subrutina de la interrupción y cambiará el módulo del contador por el deseado (En nuestro caso un </w:t>
+      </w:r>
+      <w:r>
+        <w:rPr>
+          <w:i/>
+          <w:iCs/>
+          <w:sz w:val="28"/>
+          <w:szCs w:val="28"/>
+        </w:rPr>
+        <w:t>ring</w:t>
+      </w:r>
+      <w:r>
+        <w:rPr>
+          <w:sz w:val="28"/>
+          <w:szCs w:val="28"/>
+        </w:rPr>
+        <w:t xml:space="preserve"> de 3 velocidades). En mi caso, el </w:t>
+      </w:r>
+      <w:r>
+        <w:rPr>
+          <w:i/>
+          <w:iCs/>
+          <w:sz w:val="28"/>
+          <w:szCs w:val="28"/>
+        </w:rPr>
+        <w:t>main</w:t>
+      </w:r>
+      <w:r>
+        <w:rPr>
+          <w:sz w:val="28"/>
+          <w:szCs w:val="28"/>
+        </w:rPr>
+        <w:t xml:space="preserve"> sería algo parecido a lo de la siguiente figura (con los ajustes correspondientes en la subrutina de la interrupción).</w:t>
+      </w:r>
+    </w:p>
+    <w:p>
+      <w:pPr>
+        <w:pStyle w:val="Prrafodelista"/>
+        <w:ind w:left="1068"/>
+        <w:rPr>
+          <w:sz w:val="28"/>
+          <w:szCs w:val="28"/>
+        </w:rPr>
+      </w:pPr>
     </w:p>
     <w:p>
       <w:pPr>
@@ -606,10 +1816,59 @@
           <w:ilvl w:val="0"/>
           <w:numId w:val="1"/>
         </w:numPr>
-        <w:jc w:val="both"/>
-      </w:pPr>
-      <w:r>
+        <w:rPr>
+          <w:color w:val="4472C4" w:themeColor="accent1"/>
+          <w:sz w:val="28"/>
+          <w:szCs w:val="28"/>
+        </w:rPr>
+      </w:pPr>
+      <w:r>
+        <w:rPr>
+          <w:color w:val="4472C4" w:themeColor="accent1"/>
+          <w:sz w:val="28"/>
+          <w:szCs w:val="28"/>
+        </w:rPr>
         <w:t>¿Qué pasa si todos los interruptores están abajo (a cero) y pulsamos el KEY3?</w:t>
+      </w:r>
+    </w:p>
+    <w:p>
+      <w:pPr>
+        <w:pStyle w:val="Prrafodelista"/>
+        <w:ind w:left="1068"/>
+        <w:rPr>
+          <w:sz w:val="28"/>
+          <w:szCs w:val="28"/>
+        </w:rPr>
+      </w:pPr>
+      <w:r>
+        <w:rPr>
+          <w:sz w:val="28"/>
+          <w:szCs w:val="28"/>
+        </w:rPr>
+        <w:t>Pues que dado que el patrón de los 7-segmentos depende de</w:t>
+      </w:r>
+      <w:r>
+        <w:rPr>
+          <w:sz w:val="28"/>
+          <w:szCs w:val="28"/>
+        </w:rPr>
+        <w:t xml:space="preserve"> los valores de los </w:t>
+      </w:r>
+      <w:r>
+        <w:rPr>
+          <w:i/>
+          <w:iCs/>
+          <w:sz w:val="28"/>
+          <w:szCs w:val="28"/>
+        </w:rPr>
+        <w:t>switches</w:t>
+      </w:r>
+      <w:r>
+        <w:rPr>
+          <w:sz w:val="28"/>
+          <w:szCs w:val="28"/>
+        </w:rPr>
+        <w:t>, no habrá ningún patrón que los 7-segmentos puedan mostrar por lo que estarán apagados.</w:t>
       </w:r>
     </w:p>
     <w:sectPr>
@@ -623,94 +1882,588 @@
 </file>
 
 <file path=word/numbering.xml><?xml version="1.0" encoding="utf-8"?>
-<w:numbering xmlns:wpc="http://schemas.microsoft.com/office/word/2010/wordprocessingCanvas" xmlns:cx="http://schemas.microsoft.com/office/drawing/2014/chartex" xmlns:cx1="http://schemas.microsoft.com/office/drawing/2015/9/8/chartex" xmlns:cx2="http://schemas.microsoft.com/office/drawing/2015/10/21/chartex" xmlns:cx3="http://schemas.microsoft.com/office/drawing/2016/5/9/chartex" xmlns:cx4="http://schemas.microsoft.com/office/drawing/2016/5/10/chartex" xmlns:cx5="http://schemas.microsoft.com/office/drawing/2016/5/11/chartex" xmlns:cx6="http://schemas.microsoft.com/office/drawing/2016/5/12/chartex" xmlns:cx7="http://schemas.microsoft.com/office/drawing/2016/5/13/chartex" xmlns:cx8="http://schemas.microsoft.com/office/drawing/2016/5/14/chartex" xmlns:mc="http://schemas.openxmlformats.org/markup-compatibility/2006" xmlns:aink="http://schemas.microsoft.com/office/drawing/2016/ink" xmlns:am3d="http://schemas.microsoft.com/office/drawing/2017/model3d" xmlns:o="urn:schemas-microsoft-com:office:office" xmlns:r="http://schemas.openxmlformats.org/officeDocument/2006/relationships" xmlns:m="http://schemas.openxmlformats.org/officeDocument/2006/math" xmlns:v="urn:schemas-microsoft-com:vml" xmlns:wp14="http://schemas.microsoft.com/office/word/2010/wordprocessingDrawing" xmlns:wp="http://schemas.openxmlformats.org/drawingml/2006/wordprocessingDrawing" xmlns:w10="urn:schemas-microsoft-com:office:word" xmlns:w="http://schemas.openxmlformats.org/wordprocessingml/2006/main" xmlns:w14="http://schemas.microsoft.com/office/word/2010/wordml" xmlns:w15="http://schemas.microsoft.com/office/word/2012/wordml" xmlns:w16cid="http://schemas.microsoft.com/office/word/2016/wordml/cid" xmlns:w16se="http://schemas.microsoft.com/office/word/2015/wordml/symex" xmlns:wpg="http://schemas.microsoft.com/office/word/2010/wordprocessingGroup" xmlns:wpi="http://schemas.microsoft.com/office/word/2010/wordprocessingInk" xmlns:wne="http://schemas.microsoft.com/office/word/2006/wordml" xmlns:wps="http://schemas.microsoft.com/office/word/2010/wordprocessingShape" mc:Ignorable="w14 w15 w16se w16cid wp14">
+<w:numbering xmlns:wpc="http://schemas.microsoft.com/office/word/2010/wordprocessingCanvas" xmlns:cx="http://schemas.microsoft.com/office/drawing/2014/chartex" xmlns:cx1="http://schemas.microsoft.com/office/drawing/2015/9/8/chartex" xmlns:cx2="http://schemas.microsoft.com/office/drawing/2015/10/21/chartex" xmlns:cx3="http://schemas.microsoft.com/office/drawing/2016/5/9/chartex" xmlns:cx4="http://schemas.microsoft.com/office/drawing/2016/5/10/chartex" xmlns:cx5="http://schemas.microsoft.com/office/drawing/2016/5/11/chartex" xmlns:cx6="http://schemas.microsoft.com/office/drawing/2016/5/12/chartex" xmlns:cx7="http://schemas.microsoft.com/office/drawing/2016/5/13/chartex" xmlns:cx8="http://schemas.microsoft.com/office/drawing/2016/5/14/chartex" xmlns:mc="http://schemas.openxmlformats.org/markup-compatibility/2006" xmlns:aink="http://schemas.microsoft.com/office/drawing/2016/ink" xmlns:am3d="http://schemas.microsoft.com/office/drawing/2017/model3d" xmlns:o="urn:schemas-microsoft-com:office:office" xmlns:r="http://schemas.openxmlformats.org/officeDocument/2006/relationships" xmlns:m="http://schemas.openxmlformats.org/officeDocument/2006/math" xmlns:v="urn:schemas-microsoft-com:vml" xmlns:wp14="http://schemas.microsoft.com/office/word/2010/wordprocessingDrawing" xmlns:wp="http://schemas.openxmlformats.org/drawingml/2006/wordprocessingDrawing" xmlns:w10="urn:schemas-microsoft-com:office:word" xmlns:w="http://schemas.openxmlformats.org/wordprocessingml/2006/main" xmlns:w14="http://schemas.microsoft.com/office/word/2010/wordml" xmlns:w15="http://schemas.microsoft.com/office/word/2012/wordml" xmlns:w16cex="http://schemas.microsoft.com/office/word/2018/wordml/cex" xmlns:w16cid="http://schemas.microsoft.com/office/word/2016/wordml/cid" xmlns:w16="http://schemas.microsoft.com/office/word/2018/wordml" xmlns:w16sdtdh="http://schemas.microsoft.com/office/word/2020/wordml/sdtdatahash" xmlns:w16se="http://schemas.microsoft.com/office/word/2015/wordml/symex" xmlns:wpg="http://schemas.microsoft.com/office/word/2010/wordprocessingGroup" xmlns:wpi="http://schemas.microsoft.com/office/word/2010/wordprocessingInk" xmlns:wne="http://schemas.microsoft.com/office/word/2006/wordml" xmlns:wps="http://schemas.microsoft.com/office/word/2010/wordprocessingShape" mc:Ignorable="w14 w15 w16se w16cid w16 w16cex w16sdtdh wp14">
   <w:abstractNum w:abstractNumId="0" w15:restartNumberingAfterBreak="0">
-    <w:nsid w:val="6EB67B38"/>
+    <w:nsid w:val="0AC96224"/>
     <w:multiLevelType w:val="hybridMultilevel"/>
-    <w:tmpl w:val="E98C27D4"/>
-    <w:lvl w:ilvl="0" w:tplc="040A000F">
+    <w:tmpl w:val="622C8C4A"/>
+    <w:lvl w:ilvl="0" w:tplc="71BC934C">
       <w:start w:val="1"/>
       <w:numFmt w:val="decimal"/>
       <w:lvlText w:val="%1."/>
       <w:lvlJc w:val="left"/>
       <w:pPr>
-        <w:ind w:left="1068" w:hanging="360"/>
-      </w:pPr>
-    </w:lvl>
-    <w:lvl w:ilvl="1" w:tplc="040A0019" w:tentative="1">
+        <w:ind w:left="1776" w:hanging="360"/>
+      </w:pPr>
+      <w:rPr>
+        <w:rFonts w:hint="default"/>
+      </w:rPr>
+    </w:lvl>
+    <w:lvl w:ilvl="1" w:tplc="0C0A0019" w:tentative="1">
       <w:start w:val="1"/>
       <w:numFmt w:val="lowerLetter"/>
       <w:lvlText w:val="%2."/>
       <w:lvlJc w:val="left"/>
       <w:pPr>
-        <w:ind w:left="1788" w:hanging="360"/>
-      </w:pPr>
-    </w:lvl>
-    <w:lvl w:ilvl="2" w:tplc="040A001B" w:tentative="1">
+        <w:ind w:left="2496" w:hanging="360"/>
+      </w:pPr>
+    </w:lvl>
+    <w:lvl w:ilvl="2" w:tplc="0C0A001B" w:tentative="1">
       <w:start w:val="1"/>
       <w:numFmt w:val="lowerRoman"/>
       <w:lvlText w:val="%3."/>
       <w:lvlJc w:val="right"/>
       <w:pPr>
-        <w:ind w:left="2508" w:hanging="180"/>
-      </w:pPr>
-    </w:lvl>
-    <w:lvl w:ilvl="3" w:tplc="040A000F" w:tentative="1">
+        <w:ind w:left="3216" w:hanging="180"/>
+      </w:pPr>
+    </w:lvl>
+    <w:lvl w:ilvl="3" w:tplc="0C0A000F" w:tentative="1">
       <w:start w:val="1"/>
       <w:numFmt w:val="decimal"/>
       <w:lvlText w:val="%4."/>
       <w:lvlJc w:val="left"/>
       <w:pPr>
-        <w:ind w:left="3228" w:hanging="360"/>
-      </w:pPr>
-    </w:lvl>
-    <w:lvl w:ilvl="4" w:tplc="040A0019" w:tentative="1">
+        <w:ind w:left="3936" w:hanging="360"/>
+      </w:pPr>
+    </w:lvl>
+    <w:lvl w:ilvl="4" w:tplc="0C0A0019" w:tentative="1">
       <w:start w:val="1"/>
       <w:numFmt w:val="lowerLetter"/>
       <w:lvlText w:val="%5."/>
       <w:lvlJc w:val="left"/>
       <w:pPr>
-        <w:ind w:left="3948" w:hanging="360"/>
-      </w:pPr>
-    </w:lvl>
-    <w:lvl w:ilvl="5" w:tplc="040A001B" w:tentative="1">
+        <w:ind w:left="4656" w:hanging="360"/>
+      </w:pPr>
+    </w:lvl>
+    <w:lvl w:ilvl="5" w:tplc="0C0A001B" w:tentative="1">
       <w:start w:val="1"/>
       <w:numFmt w:val="lowerRoman"/>
       <w:lvlText w:val="%6."/>
       <w:lvlJc w:val="right"/>
       <w:pPr>
-        <w:ind w:left="4668" w:hanging="180"/>
-      </w:pPr>
-    </w:lvl>
-    <w:lvl w:ilvl="6" w:tplc="040A000F" w:tentative="1">
+        <w:ind w:left="5376" w:hanging="180"/>
+      </w:pPr>
+    </w:lvl>
+    <w:lvl w:ilvl="6" w:tplc="0C0A000F" w:tentative="1">
       <w:start w:val="1"/>
       <w:numFmt w:val="decimal"/>
       <w:lvlText w:val="%7."/>
       <w:lvlJc w:val="left"/>
       <w:pPr>
-        <w:ind w:left="5388" w:hanging="360"/>
-      </w:pPr>
-    </w:lvl>
-    <w:lvl w:ilvl="7" w:tplc="040A0019" w:tentative="1">
+        <w:ind w:left="6096" w:hanging="360"/>
+      </w:pPr>
+    </w:lvl>
+    <w:lvl w:ilvl="7" w:tplc="0C0A0019" w:tentative="1">
       <w:start w:val="1"/>
       <w:numFmt w:val="lowerLetter"/>
       <w:lvlText w:val="%8."/>
       <w:lvlJc w:val="left"/>
       <w:pPr>
-        <w:ind w:left="6108" w:hanging="360"/>
-      </w:pPr>
-    </w:lvl>
-    <w:lvl w:ilvl="8" w:tplc="040A001B" w:tentative="1">
+        <w:ind w:left="6816" w:hanging="360"/>
+      </w:pPr>
+    </w:lvl>
+    <w:lvl w:ilvl="8" w:tplc="0C0A001B" w:tentative="1">
       <w:start w:val="1"/>
       <w:numFmt w:val="lowerRoman"/>
       <w:lvlText w:val="%9."/>
       <w:lvlJc w:val="right"/>
       <w:pPr>
-        <w:ind w:left="6828" w:hanging="180"/>
+        <w:ind w:left="7536" w:hanging="180"/>
       </w:pPr>
     </w:lvl>
   </w:abstractNum>
   <w:abstractNum w:abstractNumId="1" w15:restartNumberingAfterBreak="0">
+    <w:nsid w:val="27842EC2"/>
+    <w:multiLevelType w:val="hybridMultilevel"/>
+    <w:tmpl w:val="0D04982C"/>
+    <w:lvl w:ilvl="0" w:tplc="1436CB5C">
+      <w:start w:val="1"/>
+      <w:numFmt w:val="decimal"/>
+      <w:lvlText w:val="%1."/>
+      <w:lvlJc w:val="left"/>
+      <w:pPr>
+        <w:ind w:left="1776" w:hanging="360"/>
+      </w:pPr>
+      <w:rPr>
+        <w:rFonts w:hint="default"/>
+      </w:rPr>
+    </w:lvl>
+    <w:lvl w:ilvl="1" w:tplc="0C0A0019" w:tentative="1">
+      <w:start w:val="1"/>
+      <w:numFmt w:val="lowerLetter"/>
+      <w:lvlText w:val="%2."/>
+      <w:lvlJc w:val="left"/>
+      <w:pPr>
+        <w:ind w:left="2496" w:hanging="360"/>
+      </w:pPr>
+    </w:lvl>
+    <w:lvl w:ilvl="2" w:tplc="0C0A001B" w:tentative="1">
+      <w:start w:val="1"/>
+      <w:numFmt w:val="lowerRoman"/>
+      <w:lvlText w:val="%3."/>
+      <w:lvlJc w:val="right"/>
+      <w:pPr>
+        <w:ind w:left="3216" w:hanging="180"/>
+      </w:pPr>
+    </w:lvl>
+    <w:lvl w:ilvl="3" w:tplc="0C0A000F" w:tentative="1">
+      <w:start w:val="1"/>
+      <w:numFmt w:val="decimal"/>
+      <w:lvlText w:val="%4."/>
+      <w:lvlJc w:val="left"/>
+      <w:pPr>
+        <w:ind w:left="3936" w:hanging="360"/>
+      </w:pPr>
+    </w:lvl>
+    <w:lvl w:ilvl="4" w:tplc="0C0A0019" w:tentative="1">
+      <w:start w:val="1"/>
+      <w:numFmt w:val="lowerLetter"/>
+      <w:lvlText w:val="%5."/>
+      <w:lvlJc w:val="left"/>
+      <w:pPr>
+        <w:ind w:left="4656" w:hanging="360"/>
+      </w:pPr>
+    </w:lvl>
+    <w:lvl w:ilvl="5" w:tplc="0C0A001B" w:tentative="1">
+      <w:start w:val="1"/>
+      <w:numFmt w:val="lowerRoman"/>
+      <w:lvlText w:val="%6."/>
+      <w:lvlJc w:val="right"/>
+      <w:pPr>
+        <w:ind w:left="5376" w:hanging="180"/>
+      </w:pPr>
+    </w:lvl>
+    <w:lvl w:ilvl="6" w:tplc="0C0A000F" w:tentative="1">
+      <w:start w:val="1"/>
+      <w:numFmt w:val="decimal"/>
+      <w:lvlText w:val="%7."/>
+      <w:lvlJc w:val="left"/>
+      <w:pPr>
+        <w:ind w:left="6096" w:hanging="360"/>
+      </w:pPr>
+    </w:lvl>
+    <w:lvl w:ilvl="7" w:tplc="0C0A0019" w:tentative="1">
+      <w:start w:val="1"/>
+      <w:numFmt w:val="lowerLetter"/>
+      <w:lvlText w:val="%8."/>
+      <w:lvlJc w:val="left"/>
+      <w:pPr>
+        <w:ind w:left="6816" w:hanging="360"/>
+      </w:pPr>
+    </w:lvl>
+    <w:lvl w:ilvl="8" w:tplc="0C0A001B" w:tentative="1">
+      <w:start w:val="1"/>
+      <w:numFmt w:val="lowerRoman"/>
+      <w:lvlText w:val="%9."/>
+      <w:lvlJc w:val="right"/>
+      <w:pPr>
+        <w:ind w:left="7536" w:hanging="180"/>
+      </w:pPr>
+    </w:lvl>
+  </w:abstractNum>
+  <w:abstractNum w:abstractNumId="2" w15:restartNumberingAfterBreak="0">
+    <w:nsid w:val="4BCE63FB"/>
+    <w:multiLevelType w:val="hybridMultilevel"/>
+    <w:tmpl w:val="E7B6BE10"/>
+    <w:lvl w:ilvl="0" w:tplc="27A68EF6">
+      <w:start w:val="1"/>
+      <w:numFmt w:val="decimal"/>
+      <w:lvlText w:val="%1."/>
+      <w:lvlJc w:val="left"/>
+      <w:pPr>
+        <w:ind w:left="2136" w:hanging="360"/>
+      </w:pPr>
+      <w:rPr>
+        <w:rFonts w:hint="default"/>
+      </w:rPr>
+    </w:lvl>
+    <w:lvl w:ilvl="1" w:tplc="0C0A0019" w:tentative="1">
+      <w:start w:val="1"/>
+      <w:numFmt w:val="lowerLetter"/>
+      <w:lvlText w:val="%2."/>
+      <w:lvlJc w:val="left"/>
+      <w:pPr>
+        <w:ind w:left="2856" w:hanging="360"/>
+      </w:pPr>
+    </w:lvl>
+    <w:lvl w:ilvl="2" w:tplc="0C0A001B" w:tentative="1">
+      <w:start w:val="1"/>
+      <w:numFmt w:val="lowerRoman"/>
+      <w:lvlText w:val="%3."/>
+      <w:lvlJc w:val="right"/>
+      <w:pPr>
+        <w:ind w:left="3576" w:hanging="180"/>
+      </w:pPr>
+    </w:lvl>
+    <w:lvl w:ilvl="3" w:tplc="0C0A000F" w:tentative="1">
+      <w:start w:val="1"/>
+      <w:numFmt w:val="decimal"/>
+      <w:lvlText w:val="%4."/>
+      <w:lvlJc w:val="left"/>
+      <w:pPr>
+        <w:ind w:left="4296" w:hanging="360"/>
+      </w:pPr>
+    </w:lvl>
+    <w:lvl w:ilvl="4" w:tplc="0C0A0019" w:tentative="1">
+      <w:start w:val="1"/>
+      <w:numFmt w:val="lowerLetter"/>
+      <w:lvlText w:val="%5."/>
+      <w:lvlJc w:val="left"/>
+      <w:pPr>
+        <w:ind w:left="5016" w:hanging="360"/>
+      </w:pPr>
+    </w:lvl>
+    <w:lvl w:ilvl="5" w:tplc="0C0A001B" w:tentative="1">
+      <w:start w:val="1"/>
+      <w:numFmt w:val="lowerRoman"/>
+      <w:lvlText w:val="%6."/>
+      <w:lvlJc w:val="right"/>
+      <w:pPr>
+        <w:ind w:left="5736" w:hanging="180"/>
+      </w:pPr>
+    </w:lvl>
+    <w:lvl w:ilvl="6" w:tplc="0C0A000F" w:tentative="1">
+      <w:start w:val="1"/>
+      <w:numFmt w:val="decimal"/>
+      <w:lvlText w:val="%7."/>
+      <w:lvlJc w:val="left"/>
+      <w:pPr>
+        <w:ind w:left="6456" w:hanging="360"/>
+      </w:pPr>
+    </w:lvl>
+    <w:lvl w:ilvl="7" w:tplc="0C0A0019" w:tentative="1">
+      <w:start w:val="1"/>
+      <w:numFmt w:val="lowerLetter"/>
+      <w:lvlText w:val="%8."/>
+      <w:lvlJc w:val="left"/>
+      <w:pPr>
+        <w:ind w:left="7176" w:hanging="360"/>
+      </w:pPr>
+    </w:lvl>
+    <w:lvl w:ilvl="8" w:tplc="0C0A001B" w:tentative="1">
+      <w:start w:val="1"/>
+      <w:numFmt w:val="lowerRoman"/>
+      <w:lvlText w:val="%9."/>
+      <w:lvlJc w:val="right"/>
+      <w:pPr>
+        <w:ind w:left="7896" w:hanging="180"/>
+      </w:pPr>
+    </w:lvl>
+  </w:abstractNum>
+  <w:abstractNum w:abstractNumId="3" w15:restartNumberingAfterBreak="0">
+    <w:nsid w:val="4E445243"/>
+    <w:multiLevelType w:val="hybridMultilevel"/>
+    <w:tmpl w:val="75DCE06C"/>
+    <w:lvl w:ilvl="0" w:tplc="56F0B66A">
+      <w:numFmt w:val="bullet"/>
+      <w:lvlText w:val="-"/>
+      <w:lvlJc w:val="left"/>
+      <w:pPr>
+        <w:ind w:left="1428" w:hanging="360"/>
+      </w:pPr>
+      <w:rPr>
+        <w:rFonts w:ascii="Calibri" w:eastAsiaTheme="minorHAnsi" w:hAnsi="Calibri" w:cs="Calibri" w:hint="default"/>
+      </w:rPr>
+    </w:lvl>
+    <w:lvl w:ilvl="1" w:tplc="0C0A0003" w:tentative="1">
+      <w:start w:val="1"/>
+      <w:numFmt w:val="bullet"/>
+      <w:lvlText w:val="o"/>
+      <w:lvlJc w:val="left"/>
+      <w:pPr>
+        <w:ind w:left="2148" w:hanging="360"/>
+      </w:pPr>
+      <w:rPr>
+        <w:rFonts w:ascii="Courier New" w:hAnsi="Courier New" w:cs="Courier New" w:hint="default"/>
+      </w:rPr>
+    </w:lvl>
+    <w:lvl w:ilvl="2" w:tplc="0C0A0005" w:tentative="1">
+      <w:start w:val="1"/>
+      <w:numFmt w:val="bullet"/>
+      <w:lvlText w:val=""/>
+      <w:lvlJc w:val="left"/>
+      <w:pPr>
+        <w:ind w:left="2868" w:hanging="360"/>
+      </w:pPr>
+      <w:rPr>
+        <w:rFonts w:ascii="Wingdings" w:hAnsi="Wingdings" w:hint="default"/>
+      </w:rPr>
+    </w:lvl>
+    <w:lvl w:ilvl="3" w:tplc="0C0A0001" w:tentative="1">
+      <w:start w:val="1"/>
+      <w:numFmt w:val="bullet"/>
+      <w:lvlText w:val=""/>
+      <w:lvlJc w:val="left"/>
+      <w:pPr>
+        <w:ind w:left="3588" w:hanging="360"/>
+      </w:pPr>
+      <w:rPr>
+        <w:rFonts w:ascii="Symbol" w:hAnsi="Symbol" w:hint="default"/>
+      </w:rPr>
+    </w:lvl>
+    <w:lvl w:ilvl="4" w:tplc="0C0A0003" w:tentative="1">
+      <w:start w:val="1"/>
+      <w:numFmt w:val="bullet"/>
+      <w:lvlText w:val="o"/>
+      <w:lvlJc w:val="left"/>
+      <w:pPr>
+        <w:ind w:left="4308" w:hanging="360"/>
+      </w:pPr>
+      <w:rPr>
+        <w:rFonts w:ascii="Courier New" w:hAnsi="Courier New" w:cs="Courier New" w:hint="default"/>
+      </w:rPr>
+    </w:lvl>
+    <w:lvl w:ilvl="5" w:tplc="0C0A0005" w:tentative="1">
+      <w:start w:val="1"/>
+      <w:numFmt w:val="bullet"/>
+      <w:lvlText w:val=""/>
+      <w:lvlJc w:val="left"/>
+      <w:pPr>
+        <w:ind w:left="5028" w:hanging="360"/>
+      </w:pPr>
+      <w:rPr>
+        <w:rFonts w:ascii="Wingdings" w:hAnsi="Wingdings" w:hint="default"/>
+      </w:rPr>
+    </w:lvl>
+    <w:lvl w:ilvl="6" w:tplc="0C0A0001" w:tentative="1">
+      <w:start w:val="1"/>
+      <w:numFmt w:val="bullet"/>
+      <w:lvlText w:val=""/>
+      <w:lvlJc w:val="left"/>
+      <w:pPr>
+        <w:ind w:left="5748" w:hanging="360"/>
+      </w:pPr>
+      <w:rPr>
+        <w:rFonts w:ascii="Symbol" w:hAnsi="Symbol" w:hint="default"/>
+      </w:rPr>
+    </w:lvl>
+    <w:lvl w:ilvl="7" w:tplc="0C0A0003" w:tentative="1">
+      <w:start w:val="1"/>
+      <w:numFmt w:val="bullet"/>
+      <w:lvlText w:val="o"/>
+      <w:lvlJc w:val="left"/>
+      <w:pPr>
+        <w:ind w:left="6468" w:hanging="360"/>
+      </w:pPr>
+      <w:rPr>
+        <w:rFonts w:ascii="Courier New" w:hAnsi="Courier New" w:cs="Courier New" w:hint="default"/>
+      </w:rPr>
+    </w:lvl>
+    <w:lvl w:ilvl="8" w:tplc="0C0A0005" w:tentative="1">
+      <w:start w:val="1"/>
+      <w:numFmt w:val="bullet"/>
+      <w:lvlText w:val=""/>
+      <w:lvlJc w:val="left"/>
+      <w:pPr>
+        <w:ind w:left="7188" w:hanging="360"/>
+      </w:pPr>
+      <w:rPr>
+        <w:rFonts w:ascii="Wingdings" w:hAnsi="Wingdings" w:hint="default"/>
+      </w:rPr>
+    </w:lvl>
+  </w:abstractNum>
+  <w:abstractNum w:abstractNumId="4" w15:restartNumberingAfterBreak="0">
+    <w:nsid w:val="601542C3"/>
+    <w:multiLevelType w:val="hybridMultilevel"/>
+    <w:tmpl w:val="40BCCB5C"/>
+    <w:lvl w:ilvl="0" w:tplc="023AC998">
+      <w:numFmt w:val="bullet"/>
+      <w:lvlText w:val="-"/>
+      <w:lvlJc w:val="left"/>
+      <w:pPr>
+        <w:ind w:left="1776" w:hanging="360"/>
+      </w:pPr>
+      <w:rPr>
+        <w:rFonts w:ascii="Calibri" w:eastAsiaTheme="minorHAnsi" w:hAnsi="Calibri" w:cs="Calibri" w:hint="default"/>
+      </w:rPr>
+    </w:lvl>
+    <w:lvl w:ilvl="1" w:tplc="0C0A0003" w:tentative="1">
+      <w:start w:val="1"/>
+      <w:numFmt w:val="bullet"/>
+      <w:lvlText w:val="o"/>
+      <w:lvlJc w:val="left"/>
+      <w:pPr>
+        <w:ind w:left="2496" w:hanging="360"/>
+      </w:pPr>
+      <w:rPr>
+        <w:rFonts w:ascii="Courier New" w:hAnsi="Courier New" w:cs="Courier New" w:hint="default"/>
+      </w:rPr>
+    </w:lvl>
+    <w:lvl w:ilvl="2" w:tplc="0C0A0005" w:tentative="1">
+      <w:start w:val="1"/>
+      <w:numFmt w:val="bullet"/>
+      <w:lvlText w:val=""/>
+      <w:lvlJc w:val="left"/>
+      <w:pPr>
+        <w:ind w:left="3216" w:hanging="360"/>
+      </w:pPr>
+      <w:rPr>
+        <w:rFonts w:ascii="Wingdings" w:hAnsi="Wingdings" w:hint="default"/>
+      </w:rPr>
+    </w:lvl>
+    <w:lvl w:ilvl="3" w:tplc="0C0A0001" w:tentative="1">
+      <w:start w:val="1"/>
+      <w:numFmt w:val="bullet"/>
+      <w:lvlText w:val=""/>
+      <w:lvlJc w:val="left"/>
+      <w:pPr>
+        <w:ind w:left="3936" w:hanging="360"/>
+      </w:pPr>
+      <w:rPr>
+        <w:rFonts w:ascii="Symbol" w:hAnsi="Symbol" w:hint="default"/>
+      </w:rPr>
+    </w:lvl>
+    <w:lvl w:ilvl="4" w:tplc="0C0A0003" w:tentative="1">
+      <w:start w:val="1"/>
+      <w:numFmt w:val="bullet"/>
+      <w:lvlText w:val="o"/>
+      <w:lvlJc w:val="left"/>
+      <w:pPr>
+        <w:ind w:left="4656" w:hanging="360"/>
+      </w:pPr>
+      <w:rPr>
+        <w:rFonts w:ascii="Courier New" w:hAnsi="Courier New" w:cs="Courier New" w:hint="default"/>
+      </w:rPr>
+    </w:lvl>
+    <w:lvl w:ilvl="5" w:tplc="0C0A0005" w:tentative="1">
+      <w:start w:val="1"/>
+      <w:numFmt w:val="bullet"/>
+      <w:lvlText w:val=""/>
+      <w:lvlJc w:val="left"/>
+      <w:pPr>
+        <w:ind w:left="5376" w:hanging="360"/>
+      </w:pPr>
+      <w:rPr>
+        <w:rFonts w:ascii="Wingdings" w:hAnsi="Wingdings" w:hint="default"/>
+      </w:rPr>
+    </w:lvl>
+    <w:lvl w:ilvl="6" w:tplc="0C0A0001" w:tentative="1">
+      <w:start w:val="1"/>
+      <w:numFmt w:val="bullet"/>
+      <w:lvlText w:val=""/>
+      <w:lvlJc w:val="left"/>
+      <w:pPr>
+        <w:ind w:left="6096" w:hanging="360"/>
+      </w:pPr>
+      <w:rPr>
+        <w:rFonts w:ascii="Symbol" w:hAnsi="Symbol" w:hint="default"/>
+      </w:rPr>
+    </w:lvl>
+    <w:lvl w:ilvl="7" w:tplc="0C0A0003" w:tentative="1">
+      <w:start w:val="1"/>
+      <w:numFmt w:val="bullet"/>
+      <w:lvlText w:val="o"/>
+      <w:lvlJc w:val="left"/>
+      <w:pPr>
+        <w:ind w:left="6816" w:hanging="360"/>
+      </w:pPr>
+      <w:rPr>
+        <w:rFonts w:ascii="Courier New" w:hAnsi="Courier New" w:cs="Courier New" w:hint="default"/>
+      </w:rPr>
+    </w:lvl>
+    <w:lvl w:ilvl="8" w:tplc="0C0A0005" w:tentative="1">
+      <w:start w:val="1"/>
+      <w:numFmt w:val="bullet"/>
+      <w:lvlText w:val=""/>
+      <w:lvlJc w:val="left"/>
+      <w:pPr>
+        <w:ind w:left="7536" w:hanging="360"/>
+      </w:pPr>
+      <w:rPr>
+        <w:rFonts w:ascii="Wingdings" w:hAnsi="Wingdings" w:hint="default"/>
+      </w:rPr>
+    </w:lvl>
+  </w:abstractNum>
+  <w:abstractNum w:abstractNumId="5" w15:restartNumberingAfterBreak="0">
+    <w:nsid w:val="6EB67B38"/>
+    <w:multiLevelType w:val="hybridMultilevel"/>
+    <w:tmpl w:val="E4F64CC6"/>
+    <w:lvl w:ilvl="0" w:tplc="C786EA76">
+      <w:start w:val="1"/>
+      <w:numFmt w:val="decimal"/>
+      <w:lvlText w:val="%1."/>
+      <w:lvlJc w:val="left"/>
+      <w:pPr>
+        <w:ind w:left="1068" w:hanging="360"/>
+      </w:pPr>
+      <w:rPr>
+        <w:color w:val="4472C4" w:themeColor="accent1"/>
+      </w:rPr>
+    </w:lvl>
+    <w:lvl w:ilvl="1" w:tplc="040A0019" w:tentative="1">
+      <w:start w:val="1"/>
+      <w:numFmt w:val="lowerLetter"/>
+      <w:lvlText w:val="%2."/>
+      <w:lvlJc w:val="left"/>
+      <w:pPr>
+        <w:ind w:left="1788" w:hanging="360"/>
+      </w:pPr>
+    </w:lvl>
+    <w:lvl w:ilvl="2" w:tplc="040A001B" w:tentative="1">
+      <w:start w:val="1"/>
+      <w:numFmt w:val="lowerRoman"/>
+      <w:lvlText w:val="%3."/>
+      <w:lvlJc w:val="right"/>
+      <w:pPr>
+        <w:ind w:left="2508" w:hanging="180"/>
+      </w:pPr>
+    </w:lvl>
+    <w:lvl w:ilvl="3" w:tplc="040A000F" w:tentative="1">
+      <w:start w:val="1"/>
+      <w:numFmt w:val="decimal"/>
+      <w:lvlText w:val="%4."/>
+      <w:lvlJc w:val="left"/>
+      <w:pPr>
+        <w:ind w:left="3228" w:hanging="360"/>
+      </w:pPr>
+    </w:lvl>
+    <w:lvl w:ilvl="4" w:tplc="040A0019" w:tentative="1">
+      <w:start w:val="1"/>
+      <w:numFmt w:val="lowerLetter"/>
+      <w:lvlText w:val="%5."/>
+      <w:lvlJc w:val="left"/>
+      <w:pPr>
+        <w:ind w:left="3948" w:hanging="360"/>
+      </w:pPr>
+    </w:lvl>
+    <w:lvl w:ilvl="5" w:tplc="040A001B" w:tentative="1">
+      <w:start w:val="1"/>
+      <w:numFmt w:val="lowerRoman"/>
+      <w:lvlText w:val="%6."/>
+      <w:lvlJc w:val="right"/>
+      <w:pPr>
+        <w:ind w:left="4668" w:hanging="180"/>
+      </w:pPr>
+    </w:lvl>
+    <w:lvl w:ilvl="6" w:tplc="040A000F" w:tentative="1">
+      <w:start w:val="1"/>
+      <w:numFmt w:val="decimal"/>
+      <w:lvlText w:val="%7."/>
+      <w:lvlJc w:val="left"/>
+      <w:pPr>
+        <w:ind w:left="5388" w:hanging="360"/>
+      </w:pPr>
+    </w:lvl>
+    <w:lvl w:ilvl="7" w:tplc="040A0019" w:tentative="1">
+      <w:start w:val="1"/>
+      <w:numFmt w:val="lowerLetter"/>
+      <w:lvlText w:val="%8."/>
+      <w:lvlJc w:val="left"/>
+      <w:pPr>
+        <w:ind w:left="6108" w:hanging="360"/>
+      </w:pPr>
+    </w:lvl>
+    <w:lvl w:ilvl="8" w:tplc="040A001B" w:tentative="1">
+      <w:start w:val="1"/>
+      <w:numFmt w:val="lowerRoman"/>
+      <w:lvlText w:val="%9."/>
+      <w:lvlJc w:val="right"/>
+      <w:pPr>
+        <w:ind w:left="6828" w:hanging="180"/>
+      </w:pPr>
+    </w:lvl>
+  </w:abstractNum>
+  <w:abstractNum w:abstractNumId="6" w15:restartNumberingAfterBreak="0">
     <w:nsid w:val="79ED3CE0"/>
     <w:multiLevelType w:val="hybridMultilevel"/>
     <w:tmpl w:val="25EC39EE"/>
@@ -797,16 +2550,31 @@
     </w:lvl>
   </w:abstractNum>
   <w:num w:numId="1">
+    <w:abstractNumId w:val="5"/>
+  </w:num>
+  <w:num w:numId="2">
+    <w:abstractNumId w:val="6"/>
+  </w:num>
+  <w:num w:numId="3">
+    <w:abstractNumId w:val="3"/>
+  </w:num>
+  <w:num w:numId="4">
+    <w:abstractNumId w:val="4"/>
+  </w:num>
+  <w:num w:numId="5">
+    <w:abstractNumId w:val="2"/>
+  </w:num>
+  <w:num w:numId="6">
     <w:abstractNumId w:val="0"/>
   </w:num>
-  <w:num w:numId="2">
+  <w:num w:numId="7">
     <w:abstractNumId w:val="1"/>
   </w:num>
 </w:numbering>
 </file>
 
 <file path=word/styles.xml><?xml version="1.0" encoding="utf-8"?>
-<w:styles xmlns:mc="http://schemas.openxmlformats.org/markup-compatibility/2006" xmlns:r="http://schemas.openxmlformats.org/officeDocument/2006/relationships" xmlns:w="http://schemas.openxmlformats.org/wordprocessingml/2006/main" xmlns:w14="http://schemas.microsoft.com/office/word/2010/wordml" xmlns:w15="http://schemas.microsoft.com/office/word/2012/wordml" xmlns:w16cid="http://schemas.microsoft.com/office/word/2016/wordml/cid" xmlns:w16se="http://schemas.microsoft.com/office/word/2015/wordml/symex" mc:Ignorable="w14 w15 w16se w16cid">
+<w:styles xmlns:mc="http://schemas.openxmlformats.org/markup-compatibility/2006" xmlns:r="http://schemas.openxmlformats.org/officeDocument/2006/relationships" xmlns:w="http://schemas.openxmlformats.org/wordprocessingml/2006/main" xmlns:w14="http://schemas.microsoft.com/office/word/2010/wordml" xmlns:w15="http://schemas.microsoft.com/office/word/2012/wordml" xmlns:w16cex="http://schemas.microsoft.com/office/word/2018/wordml/cex" xmlns:w16cid="http://schemas.microsoft.com/office/word/2016/wordml/cid" xmlns:w16="http://schemas.microsoft.com/office/word/2018/wordml" xmlns:w16sdtdh="http://schemas.microsoft.com/office/word/2020/wordml/sdtdatahash" xmlns:w16se="http://schemas.microsoft.com/office/word/2015/wordml/symex" mc:Ignorable="w14 w15 w16se w16cid w16 w16cex w16sdtdh">
   <w:docDefaults>
     <w:rPrDefault>
       <w:rPr>
@@ -1271,6 +3039,25 @@
       <w:szCs w:val="56"/>
     </w:rPr>
   </w:style>
+  <w:style w:type="paragraph" w:styleId="Descripcin">
+    <w:name w:val="caption"/>
+    <w:basedOn w:val="Normal"/>
+    <w:next w:val="Normal"/>
+    <w:uiPriority w:val="35"/>
+    <w:unhideWhenUsed/>
+    <w:qFormat/>
+    <w:rsid w:val="00D518C0"/>
+    <w:pPr>
+      <w:spacing w:after="200"/>
+    </w:pPr>
+    <w:rPr>
+      <w:i/>
+      <w:iCs/>
+      <w:color w:val="44546A" w:themeColor="text2"/>
+      <w:sz w:val="18"/>
+      <w:szCs w:val="18"/>
+    </w:rPr>
+  </w:style>
 </w:styles>
 </file>
 

</xml_diff>